<commit_message>
Update Plano de Ação - Univesp - IV modificado.docx
</commit_message>
<xml_diff>
--- a/Plano de Ação - Univesp - IV modificado.docx
+++ b/Plano de Ação - Univesp - IV modificado.docx
@@ -530,9 +530,8 @@
                 <w:bCs/>
                 <w:color w:val="000000" w:themeColor="text1"/>
               </w:rPr>
-              <w:t xml:space="preserve">da </w:t>
-            </w:r>
-            <w:proofErr w:type="spellStart"/>
+              <w:t>da U</w:t>
+            </w:r>
             <w:r>
               <w:rPr>
                 <w:rFonts w:ascii="Trebuchet MS" w:hAnsi="Trebuchet MS"/>
@@ -540,18 +539,8 @@
                 <w:bCs/>
                 <w:color w:val="000000" w:themeColor="text1"/>
               </w:rPr>
-              <w:t>U</w:t>
-            </w:r>
-            <w:r>
-              <w:rPr>
-                <w:rFonts w:ascii="Trebuchet MS" w:hAnsi="Trebuchet MS"/>
-                <w:b/>
-                <w:bCs/>
-                <w:color w:val="000000" w:themeColor="text1"/>
-              </w:rPr>
               <w:t>nivesp</w:t>
             </w:r>
-            <w:proofErr w:type="spellEnd"/>
           </w:p>
         </w:tc>
         <w:tc>
@@ -577,45 +566,7 @@
               <w:rPr>
                 <w:rStyle w:val="fontstyle01"/>
               </w:rPr>
-              <w:t xml:space="preserve">Desenvolvimento de aplicação web </w:t>
-            </w:r>
-            <w:r>
-              <w:rPr>
-                <w:rStyle w:val="fontstyle01"/>
-              </w:rPr>
-              <w:t xml:space="preserve">integrado com sistema </w:t>
-            </w:r>
-            <w:proofErr w:type="spellStart"/>
-            <w:r>
-              <w:rPr>
-                <w:rStyle w:val="fontstyle01"/>
-              </w:rPr>
-              <w:t>IoT</w:t>
-            </w:r>
-            <w:proofErr w:type="spellEnd"/>
-            <w:r>
-              <w:rPr>
-                <w:rStyle w:val="fontstyle01"/>
-              </w:rPr>
-              <w:t xml:space="preserve"> com </w:t>
-            </w:r>
-            <w:r>
-              <w:rPr>
-                <w:rStyle w:val="fontstyle01"/>
-              </w:rPr>
-              <w:t>banco de dados</w:t>
-            </w:r>
-            <w:r>
-              <w:rPr>
-                <w:rStyle w:val="fontstyle01"/>
-              </w:rPr>
-              <w:t xml:space="preserve"> e análise dos dados gerados</w:t>
-            </w:r>
-            <w:r>
-              <w:rPr>
-                <w:rStyle w:val="fontstyle01"/>
-              </w:rPr>
-              <w:t>.</w:t>
+              <w:t>Desenvolvimento de aplicação web integrado com sistema IoT com banco de dados e análise dos dados gerados.</w:t>
             </w:r>
           </w:p>
         </w:tc>
@@ -847,45 +798,49 @@
               <w:rPr>
                 <w:rFonts w:ascii="Times New Roman" w:hAnsi="Times New Roman" w:cs="Times New Roman"/>
               </w:rPr>
-              <w:t xml:space="preserve"> integrado com sistema </w:t>
-            </w:r>
-            <w:proofErr w:type="spellStart"/>
+              <w:t xml:space="preserve"> integrado com sistema IoT</w:t>
+            </w:r>
             <w:r>
               <w:rPr>
                 <w:rFonts w:ascii="Times New Roman" w:hAnsi="Times New Roman" w:cs="Times New Roman"/>
               </w:rPr>
-              <w:t>IoT</w:t>
-            </w:r>
-            <w:proofErr w:type="spellEnd"/>
+              <w:t xml:space="preserve"> para o gerenciamento </w:t>
+            </w:r>
             <w:r>
               <w:rPr>
                 <w:rFonts w:ascii="Times New Roman" w:hAnsi="Times New Roman" w:cs="Times New Roman"/>
               </w:rPr>
-              <w:t xml:space="preserve"> para o gerenciamento </w:t>
+              <w:t xml:space="preserve">básico </w:t>
             </w:r>
             <w:r>
               <w:rPr>
                 <w:rFonts w:ascii="Times New Roman" w:hAnsi="Times New Roman" w:cs="Times New Roman"/>
               </w:rPr>
-              <w:t xml:space="preserve">básico </w:t>
+              <w:t>de sistemas de aquaponia</w:t>
             </w:r>
             <w:r>
               <w:rPr>
                 <w:rFonts w:ascii="Times New Roman" w:hAnsi="Times New Roman" w:cs="Times New Roman"/>
               </w:rPr>
-              <w:t>de sistemas de aquaponia</w:t>
+              <w:t>,</w:t>
             </w:r>
             <w:r>
               <w:rPr>
                 <w:rFonts w:ascii="Times New Roman" w:hAnsi="Times New Roman" w:cs="Times New Roman"/>
               </w:rPr>
-              <w:t>,</w:t>
+              <w:t xml:space="preserve"> possibilitando o monitoramento e análise de performance remotamente</w:t>
             </w:r>
             <w:r>
               <w:rPr>
                 <w:rFonts w:ascii="Times New Roman" w:hAnsi="Times New Roman" w:cs="Times New Roman"/>
               </w:rPr>
-              <w:t xml:space="preserve"> possibilitando o monitoramento e análise de performance remotamente, aumentando a eficiência e a confiabilidade da instalação.</w:t>
+              <w:t xml:space="preserve"> e</w:t>
+            </w:r>
+            <w:r>
+              <w:rPr>
+                <w:rFonts w:ascii="Times New Roman" w:hAnsi="Times New Roman" w:cs="Times New Roman"/>
+              </w:rPr>
+              <w:t xml:space="preserve"> aumentando a eficiência e a confiabilidade da instalação.</w:t>
             </w:r>
           </w:p>
         </w:tc>
@@ -1289,41 +1244,29 @@
               <w:rPr>
                 <w:rStyle w:val="fontstyle01"/>
               </w:rPr>
-              <w:t xml:space="preserve"> necessidade de escolher um problema para ser abordado no Projeto Integrador (PI).</w:t>
-            </w:r>
-            <w:r>
-              <w:rPr>
-                <w:rStyle w:val="fontstyle01"/>
-              </w:rPr>
-              <w:t xml:space="preserve"> </w:t>
-            </w:r>
-          </w:p>
-          <w:p>
-            <w:pPr>
-              <w:spacing w:after="0" w:line="240" w:lineRule="auto"/>
-              <w:rPr>
-                <w:rStyle w:val="fontstyle01"/>
-              </w:rPr>
-            </w:pPr>
-          </w:p>
-          <w:p>
-            <w:pPr>
-              <w:spacing w:after="0" w:line="240" w:lineRule="auto"/>
-              <w:rPr>
-                <w:rStyle w:val="fontstyle01"/>
-              </w:rPr>
-            </w:pPr>
-            <w:r>
-              <w:rPr>
-                <w:rStyle w:val="fontstyle01"/>
-              </w:rPr>
-              <w:t xml:space="preserve">O processo de seleção </w:t>
-            </w:r>
-            <w:r>
-              <w:rPr>
-                <w:rStyle w:val="fontstyle01"/>
-              </w:rPr>
-              <w:t xml:space="preserve">do tema </w:t>
+              <w:t xml:space="preserve"> necessidade de escolher um problema para ser abordado no Projeto Integrador (PI). </w:t>
+            </w:r>
+          </w:p>
+          <w:p>
+            <w:pPr>
+              <w:spacing w:after="0" w:line="240" w:lineRule="auto"/>
+              <w:rPr>
+                <w:rStyle w:val="fontstyle01"/>
+              </w:rPr>
+            </w:pPr>
+          </w:p>
+          <w:p>
+            <w:pPr>
+              <w:spacing w:after="0" w:line="240" w:lineRule="auto"/>
+              <w:rPr>
+                <w:rStyle w:val="fontstyle01"/>
+              </w:rPr>
+            </w:pPr>
+            <w:r>
+              <w:rPr>
+                <w:rStyle w:val="fontstyle01"/>
+              </w:rPr>
+              <w:t xml:space="preserve">O processo de seleção do tema </w:t>
             </w:r>
             <w:r>
               <w:rPr>
@@ -1565,13 +1508,7 @@
               <w:rPr>
                 <w:rStyle w:val="fontstyle01"/>
               </w:rPr>
-              <w:t>.</w:t>
-            </w:r>
-            <w:r>
-              <w:rPr>
-                <w:rStyle w:val="fontstyle01"/>
-              </w:rPr>
-              <w:t xml:space="preserve"> </w:t>
+              <w:t xml:space="preserve">. </w:t>
             </w:r>
           </w:p>
           <w:p>
@@ -1826,19 +1763,11 @@
               <w:t>aquapônicos</w:t>
             </w:r>
             <w:proofErr w:type="spellEnd"/>
-            <w:proofErr w:type="gramStart"/>
-            <w:r>
-              <w:rPr>
-                <w:rStyle w:val="fontstyle01"/>
-              </w:rPr>
-              <w:t xml:space="preserve">. </w:t>
-            </w:r>
-            <w:proofErr w:type="gramEnd"/>
-            <w:r>
-              <w:rPr>
-                <w:rStyle w:val="fontstyle01"/>
-              </w:rPr>
-              <w:t xml:space="preserve">Nas respostas foram identificadas </w:t>
+            <w:r>
+              <w:rPr>
+                <w:rStyle w:val="fontstyle01"/>
+              </w:rPr>
+              <w:t xml:space="preserve">. Nas respostas foram identificadas </w:t>
             </w:r>
             <w:r>
               <w:rPr>
@@ -1962,17 +1891,38 @@
         <w:spacing w:after="120" w:line="288" w:lineRule="auto"/>
         <w:rPr>
           <w:rFonts w:ascii="Trebuchet MS" w:hAnsi="Trebuchet MS"/>
+          <w:b/>
+          <w:bCs/>
+        </w:rPr>
+      </w:pPr>
+    </w:p>
+    <w:p>
+      <w:pPr>
+        <w:pStyle w:val="Normal0"/>
+        <w:spacing w:after="120" w:line="288" w:lineRule="auto"/>
+        <w:rPr>
+          <w:rFonts w:ascii="Trebuchet MS" w:hAnsi="Trebuchet MS"/>
+          <w:b/>
+          <w:bCs/>
+        </w:rPr>
+      </w:pPr>
+    </w:p>
+    <w:p>
+      <w:pPr>
+        <w:pStyle w:val="Normal0"/>
+        <w:spacing w:after="120" w:line="288" w:lineRule="auto"/>
+        <w:rPr>
+          <w:rFonts w:ascii="Trebuchet MS" w:hAnsi="Trebuchet MS"/>
           <w:color w:val="000000" w:themeColor="text1"/>
         </w:rPr>
       </w:pPr>
-      <w:proofErr w:type="spellStart"/>
-      <w:proofErr w:type="gramStart"/>
       <w:r>
         <w:rPr>
           <w:rFonts w:ascii="Trebuchet MS" w:hAnsi="Trebuchet MS"/>
           <w:b/>
           <w:bCs/>
         </w:rPr>
+        <w:lastRenderedPageBreak/>
         <w:t>Descreva</w:t>
       </w:r>
       <w:r>
@@ -1989,26 +1939,15 @@
           <w:b/>
           <w:bCs/>
         </w:rPr>
-        <w:t>a</w:t>
+        <w:t xml:space="preserve"> </w:t>
       </w:r>
-      <w:proofErr w:type="spellEnd"/>
-      <w:proofErr w:type="gramEnd"/>
       <w:r>
         <w:rPr>
           <w:rFonts w:ascii="Trebuchet MS" w:hAnsi="Trebuchet MS"/>
           <w:b/>
           <w:bCs/>
         </w:rPr>
-        <w:t xml:space="preserve"> partir da conversa com a comunidade </w:t>
-      </w:r>
-      <w:proofErr w:type="spellStart"/>
-      <w:r>
-        <w:rPr>
-          <w:rFonts w:ascii="Trebuchet MS" w:hAnsi="Trebuchet MS"/>
-          <w:b/>
-          <w:bCs/>
-        </w:rPr>
-        <w:t>externa</w:t>
+        <w:t>a partir da conversa com a comunidade externa</w:t>
       </w:r>
       <w:r>
         <w:rPr>
@@ -2024,16 +1963,15 @@
           <w:b/>
           <w:bCs/>
         </w:rPr>
-        <w:t>quais</w:t>
+        <w:t xml:space="preserve"> </w:t>
       </w:r>
-      <w:proofErr w:type="spellEnd"/>
       <w:r>
         <w:rPr>
           <w:rFonts w:ascii="Trebuchet MS" w:hAnsi="Trebuchet MS"/>
           <w:b/>
           <w:bCs/>
         </w:rPr>
-        <w:t xml:space="preserve"> problemas podem ser pesquisados</w:t>
+        <w:t>quais problemas podem ser pesquisados</w:t>
       </w:r>
       <w:r>
         <w:rPr>
@@ -2073,16 +2011,7 @@
           <w:b/>
           <w:bCs/>
         </w:rPr>
-        <w:t xml:space="preserve">pela </w:t>
-      </w:r>
-      <w:proofErr w:type="spellStart"/>
-      <w:r>
-        <w:rPr>
-          <w:rFonts w:ascii="Trebuchet MS" w:hAnsi="Trebuchet MS"/>
-          <w:b/>
-          <w:bCs/>
-        </w:rPr>
-        <w:t>U</w:t>
+        <w:t>pela U</w:t>
       </w:r>
       <w:r>
         <w:rPr>
@@ -2092,7 +2021,6 @@
         </w:rPr>
         <w:t>nivesp</w:t>
       </w:r>
-      <w:proofErr w:type="spellEnd"/>
       <w:r>
         <w:rPr>
           <w:rFonts w:ascii="Trebuchet MS" w:hAnsi="Trebuchet MS"/>
@@ -2391,60 +2319,96 @@
                 <w:rFonts w:ascii="Trebuchet MS" w:hAnsi="Trebuchet MS"/>
                 <w:color w:val="000000" w:themeColor="text1"/>
               </w:rPr>
-              <w:t xml:space="preserve"> </w:t>
-            </w:r>
-            <w:proofErr w:type="gramStart"/>
+              <w:t xml:space="preserve"> aplicativo </w:t>
+            </w:r>
             <w:r>
               <w:rPr>
                 <w:rFonts w:ascii="Trebuchet MS" w:hAnsi="Trebuchet MS"/>
                 <w:color w:val="000000" w:themeColor="text1"/>
               </w:rPr>
-              <w:t xml:space="preserve">aplicativo </w:t>
+              <w:t>web</w:t>
             </w:r>
             <w:r>
               <w:rPr>
                 <w:rFonts w:ascii="Trebuchet MS" w:hAnsi="Trebuchet MS"/>
                 <w:color w:val="000000" w:themeColor="text1"/>
               </w:rPr>
-              <w:t>web</w:t>
-            </w:r>
-            <w:proofErr w:type="gramEnd"/>
+              <w:t xml:space="preserve"> integrado com IoT</w:t>
+            </w:r>
             <w:r>
               <w:rPr>
                 <w:rFonts w:ascii="Trebuchet MS" w:hAnsi="Trebuchet MS"/>
                 <w:color w:val="000000" w:themeColor="text1"/>
               </w:rPr>
-              <w:t xml:space="preserve"> integrado com </w:t>
-            </w:r>
-            <w:proofErr w:type="spellStart"/>
+              <w:t>, para o gerenciamento de sistemas de aquaponia, de forma</w:t>
+            </w:r>
             <w:r>
               <w:rPr>
                 <w:rFonts w:ascii="Trebuchet MS" w:hAnsi="Trebuchet MS"/>
                 <w:color w:val="000000" w:themeColor="text1"/>
               </w:rPr>
-              <w:t>IoT</w:t>
-            </w:r>
-            <w:proofErr w:type="spellEnd"/>
+              <w:t xml:space="preserve"> </w:t>
+            </w:r>
             <w:r>
               <w:rPr>
                 <w:rFonts w:ascii="Trebuchet MS" w:hAnsi="Trebuchet MS"/>
                 <w:color w:val="000000" w:themeColor="text1"/>
               </w:rPr>
-              <w:t>, para o gerenciamento de sistemas de aquaponia, de forma</w:t>
-            </w:r>
-            <w:r>
+              <w:t>que ofereça uma solução integrada combinando controle, monitoramento e análise de dados através de uma interface acessível de maneira simples e intuitiva.</w:t>
+            </w:r>
+          </w:p>
+          <w:p>
+            <w:pPr>
+              <w:pStyle w:val="Normal0"/>
+              <w:spacing w:line="288" w:lineRule="auto"/>
               <w:rPr>
                 <w:rFonts w:ascii="Trebuchet MS" w:hAnsi="Trebuchet MS"/>
                 <w:color w:val="000000" w:themeColor="text1"/>
               </w:rPr>
-              <w:t xml:space="preserve"> </w:t>
-            </w:r>
-            <w:r>
+            </w:pPr>
+          </w:p>
+          <w:p>
+            <w:pPr>
+              <w:spacing w:after="0" w:line="240" w:lineRule="auto"/>
+              <w:rPr>
+                <w:color w:val="000000" w:themeColor="text1"/>
+              </w:rPr>
+            </w:pPr>
+            <w:r>
+              <w:rPr>
+                <w:color w:val="000000" w:themeColor="text1"/>
+              </w:rPr>
+              <w:t>Essa proposta visa facilitar o controle e monitoramento dos sistemas de aquaponia por meio de uma plataforma online acessível de qualquer lugar, permitindo a integração de dispositivos IoT para coleta de dad</w:t>
+            </w:r>
+            <w:r>
+              <w:rPr>
+                <w:color w:val="000000" w:themeColor="text1"/>
+              </w:rPr>
+              <w:t>os e controle de parâmetros em tempo real.</w:t>
+            </w:r>
+          </w:p>
+          <w:p>
+            <w:pPr>
+              <w:pStyle w:val="Normal0"/>
+              <w:spacing w:line="288" w:lineRule="auto"/>
               <w:rPr>
                 <w:rFonts w:ascii="Trebuchet MS" w:hAnsi="Trebuchet MS"/>
                 <w:color w:val="000000" w:themeColor="text1"/>
               </w:rPr>
-              <w:t>que ofereça uma solução integrada combinando controle, monitoramento e análise de dados através de uma interface acessível de maneira simples e intuitiva.</w:t>
+            </w:pPr>
+          </w:p>
+          <w:p>
+            <w:pPr>
+              <w:spacing w:after="0" w:line="240" w:lineRule="auto"/>
+              <w:rPr>
+                <w:color w:val="000000" w:themeColor="text1"/>
+              </w:rPr>
+            </w:pPr>
+            <w:r>
+              <w:rPr>
+                <w:color w:val="000000" w:themeColor="text1"/>
+              </w:rPr>
+              <w:t>Além disso, os dados coletados podem ser armazenados em um banco de dados, onde poderão ser analisados para identificar padrões, tendências e problemas no funcionamento do sistema, proporcionando aos usuários insights valiosos para otimização e tomada de decisões informadas.</w:t>
             </w:r>
           </w:p>
           <w:p>
@@ -2468,62 +2432,50 @@
               <w:rPr>
                 <w:color w:val="000000" w:themeColor="text1"/>
               </w:rPr>
-              <w:t xml:space="preserve">Essa proposta visa facilitar o controle e monitoramento dos sistemas de aquaponia por meio de uma plataforma online acessível de qualquer lugar, permitindo a integração de dispositivos </w:t>
-            </w:r>
-            <w:proofErr w:type="spellStart"/>
+              <w:t>Ser</w:t>
+            </w:r>
             <w:r>
               <w:rPr>
                 <w:color w:val="000000" w:themeColor="text1"/>
               </w:rPr>
-              <w:t>IoT</w:t>
-            </w:r>
-            <w:proofErr w:type="spellEnd"/>
+              <w:t xml:space="preserve">ão </w:t>
+            </w:r>
             <w:r>
               <w:rPr>
                 <w:color w:val="000000" w:themeColor="text1"/>
               </w:rPr>
-              <w:t xml:space="preserve"> para coleta de dad</w:t>
+              <w:t xml:space="preserve">disponibilizados todos os </w:t>
             </w:r>
             <w:r>
               <w:rPr>
                 <w:color w:val="000000" w:themeColor="text1"/>
               </w:rPr>
-              <w:t>os e controle de parâmetros em tempo real.</w:t>
-            </w:r>
-          </w:p>
-          <w:p>
-            <w:pPr>
-              <w:pStyle w:val="Normal0"/>
-              <w:spacing w:line="288" w:lineRule="auto"/>
-              <w:rPr>
-                <w:rFonts w:ascii="Trebuchet MS" w:hAnsi="Trebuchet MS"/>
+              <w:t>código</w:t>
+            </w:r>
+            <w:r>
+              <w:rPr>
                 <w:color w:val="000000" w:themeColor="text1"/>
               </w:rPr>
-            </w:pPr>
-          </w:p>
-          <w:p>
-            <w:pPr>
-              <w:spacing w:after="0" w:line="240" w:lineRule="auto"/>
+              <w:t>s</w:t>
+            </w:r>
+            <w:r>
               <w:rPr>
                 <w:color w:val="000000" w:themeColor="text1"/>
               </w:rPr>
-            </w:pPr>
+              <w:t xml:space="preserve"> fonte</w:t>
+            </w:r>
             <w:r>
               <w:rPr>
                 <w:color w:val="000000" w:themeColor="text1"/>
               </w:rPr>
-              <w:t>Além disso, os dados coletados podem ser armazenados em um banco de dados, onde poderão ser analisados para identificar padrões, tendências e problemas no funcionamento do sistema, proporcionando aos usuários insights valiosos para otimização e tomada de decisões informadas.</w:t>
-            </w:r>
-          </w:p>
-          <w:p>
-            <w:pPr>
-              <w:pStyle w:val="Normal0"/>
-              <w:spacing w:line="288" w:lineRule="auto"/>
-              <w:rPr>
-                <w:rFonts w:ascii="Trebuchet MS" w:hAnsi="Trebuchet MS"/>
+              <w:t xml:space="preserve">s, o que </w:t>
+            </w:r>
+            <w:r>
+              <w:rPr>
                 <w:color w:val="000000" w:themeColor="text1"/>
               </w:rPr>
-            </w:pPr>
+              <w:t xml:space="preserve">garantirá transparência e possibilitará a contribuição de outros desenvolvedores para melhorias, correções de bugs e implementação de novas funcionalidades. </w:t>
+            </w:r>
           </w:p>
           <w:p>
             <w:pPr>
@@ -2532,130 +2484,42 @@
                 <w:color w:val="000000" w:themeColor="text1"/>
               </w:rPr>
             </w:pPr>
-            <w:r>
+          </w:p>
+          <w:p>
+            <w:pPr>
+              <w:spacing w:after="0" w:line="240" w:lineRule="auto"/>
               <w:rPr>
                 <w:color w:val="000000" w:themeColor="text1"/>
               </w:rPr>
-              <w:t>Ser</w:t>
-            </w:r>
+            </w:pPr>
             <w:r>
               <w:rPr>
                 <w:color w:val="000000" w:themeColor="text1"/>
               </w:rPr>
-              <w:t xml:space="preserve">ão </w:t>
-            </w:r>
-            <w:r>
+              <w:t>Isso promove a colaboração na comunidade de usuários de aquaponia e assegura suporte contínuo, bem como o desenvolvimento de novas versões do sistema no futuro.</w:t>
+            </w:r>
+          </w:p>
+          <w:p>
+            <w:pPr>
+              <w:spacing w:after="0" w:line="240" w:lineRule="auto"/>
               <w:rPr>
                 <w:color w:val="000000" w:themeColor="text1"/>
               </w:rPr>
-              <w:t xml:space="preserve">disponibilizados todos os </w:t>
-            </w:r>
-            <w:r>
+            </w:pPr>
+          </w:p>
+          <w:p>
+            <w:pPr>
+              <w:spacing w:after="0" w:line="240" w:lineRule="auto"/>
               <w:rPr>
                 <w:color w:val="000000" w:themeColor="text1"/>
               </w:rPr>
-              <w:t>código</w:t>
-            </w:r>
+            </w:pPr>
             <w:r>
               <w:rPr>
                 <w:color w:val="000000" w:themeColor="text1"/>
               </w:rPr>
-              <w:t>s</w:t>
-            </w:r>
-            <w:r>
-              <w:rPr>
-                <w:color w:val="000000" w:themeColor="text1"/>
-              </w:rPr>
-              <w:t xml:space="preserve"> fonte</w:t>
-            </w:r>
-            <w:r>
-              <w:rPr>
-                <w:color w:val="000000" w:themeColor="text1"/>
-              </w:rPr>
-              <w:t xml:space="preserve">s, o que </w:t>
-            </w:r>
-            <w:r>
-              <w:rPr>
-                <w:color w:val="000000" w:themeColor="text1"/>
-              </w:rPr>
-              <w:t xml:space="preserve">garantirá transparência e possibilitará a contribuição de outros desenvolvedores para melhorias, correções de bugs e implementação de novas funcionalidades. </w:t>
-            </w:r>
-          </w:p>
-          <w:p>
-            <w:pPr>
-              <w:spacing w:after="0" w:line="240" w:lineRule="auto"/>
-              <w:rPr>
-                <w:color w:val="000000" w:themeColor="text1"/>
-              </w:rPr>
-            </w:pPr>
-          </w:p>
-          <w:p>
-            <w:pPr>
-              <w:spacing w:after="0" w:line="240" w:lineRule="auto"/>
-              <w:rPr>
-                <w:color w:val="000000" w:themeColor="text1"/>
-              </w:rPr>
-            </w:pPr>
-            <w:r>
-              <w:rPr>
-                <w:color w:val="000000" w:themeColor="text1"/>
-              </w:rPr>
-              <w:t>Isso promove a colaboração na comunidade de usuários de aquaponia e assegura suporte contínuo, bem como o desenvolvimento de novas versões do sistema no futuro.</w:t>
-            </w:r>
-          </w:p>
-          <w:p>
-            <w:pPr>
-              <w:spacing w:after="0" w:line="240" w:lineRule="auto"/>
-              <w:rPr>
-                <w:color w:val="000000" w:themeColor="text1"/>
-              </w:rPr>
-            </w:pPr>
-          </w:p>
-          <w:p>
-            <w:pPr>
-              <w:spacing w:after="0" w:line="240" w:lineRule="auto"/>
-              <w:rPr>
-                <w:color w:val="000000" w:themeColor="text1"/>
-              </w:rPr>
-            </w:pPr>
-            <w:r>
-              <w:rPr>
-                <w:color w:val="000000" w:themeColor="text1"/>
-              </w:rPr>
-              <w:t xml:space="preserve">Portanto, essa iniciativa não apenas atende ao tema norteador da </w:t>
-            </w:r>
-            <w:proofErr w:type="spellStart"/>
-            <w:r>
-              <w:rPr>
-                <w:color w:val="000000" w:themeColor="text1"/>
-              </w:rPr>
-              <w:t>Univesp</w:t>
-            </w:r>
-            <w:proofErr w:type="spellEnd"/>
-            <w:r>
-              <w:rPr>
-                <w:color w:val="000000" w:themeColor="text1"/>
-              </w:rPr>
-              <w:t>, mas também representa uma abordagem inovadora e colaborativa para tornar a prática da aquaponia mais acessível, eficiente e sustentável.</w:t>
-            </w:r>
-          </w:p>
-          <w:p>
-            <w:pPr>
-              <w:pStyle w:val="Normal0"/>
-              <w:rPr>
-                <w:rStyle w:val="fontstyle01"/>
-              </w:rPr>
-            </w:pPr>
-          </w:p>
-          <w:p>
-            <w:pPr>
-              <w:pStyle w:val="Normal0"/>
-              <w:spacing w:line="288" w:lineRule="auto"/>
-              <w:rPr>
-                <w:rFonts w:ascii="Trebuchet MS" w:hAnsi="Trebuchet MS"/>
-                <w:color w:val="000000" w:themeColor="text1"/>
-              </w:rPr>
-            </w:pPr>
+              <w:t>Portanto, essa iniciativa não apenas atende ao tema norteador da Univesp, mas também representa uma abordagem inovadora e colaborativa para tornar a prática da aquaponia mais acessível, eficiente e sustentável.</w:t>
+            </w:r>
           </w:p>
         </w:tc>
       </w:tr>
@@ -2819,7 +2683,7 @@
         <w:gridCol w:w="4382"/>
         <w:gridCol w:w="2832"/>
         <w:gridCol w:w="1557"/>
-        <w:gridCol w:w="1426"/>
+        <w:gridCol w:w="1417"/>
         <w:gridCol w:w="4460"/>
       </w:tblGrid>
       <w:tr>
@@ -3025,15 +2889,9 @@
           <w:p>
             <w:pPr>
               <w:spacing w:after="0"/>
-              <w:rPr>
-                <w:color w:val="FF0000"/>
-              </w:rPr>
-            </w:pPr>
-            <w:r>
-              <w:rPr>
-                <w:color w:val="FF0000"/>
-              </w:rPr>
-              <w:t>????</w:t>
+            </w:pPr>
+            <w:r>
+              <w:t>Leila</w:t>
             </w:r>
           </w:p>
         </w:tc>
@@ -3046,10 +2904,7 @@
               <w:spacing w:after="0"/>
             </w:pPr>
             <w:r>
-              <w:rPr>
-                <w:color w:val="FF0000"/>
-              </w:rPr>
-              <w:t>????</w:t>
+              <w:t>29/07/2024</w:t>
             </w:r>
           </w:p>
         </w:tc>
@@ -3060,12 +2915,10 @@
           <w:p>
             <w:pPr>
               <w:spacing w:after="0"/>
-            </w:pPr>
-            <w:r>
-              <w:rPr>
-                <w:color w:val="FF0000"/>
-              </w:rPr>
-              <w:t>????</w:t>
+              <w:jc w:val="center"/>
+            </w:pPr>
+            <w:r>
+              <w:t>-</w:t>
             </w:r>
           </w:p>
         </w:tc>
@@ -3131,10 +2984,7 @@
               <w:spacing w:after="0"/>
             </w:pPr>
             <w:r>
-              <w:rPr>
-                <w:color w:val="FF0000"/>
-              </w:rPr>
-              <w:t>????</w:t>
+              <w:t>17/08/2024</w:t>
             </w:r>
           </w:p>
         </w:tc>
@@ -3145,12 +2995,10 @@
           <w:p>
             <w:pPr>
               <w:spacing w:after="0"/>
-            </w:pPr>
-            <w:r>
-              <w:rPr>
-                <w:color w:val="FF0000"/>
-              </w:rPr>
-              <w:t>????</w:t>
+              <w:jc w:val="center"/>
+            </w:pPr>
+            <w:r>
+              <w:t>-</w:t>
             </w:r>
           </w:p>
         </w:tc>
@@ -3203,10 +3051,7 @@
               <w:spacing w:after="0"/>
             </w:pPr>
             <w:r>
-              <w:t>T</w:t>
-            </w:r>
-            <w:r>
-              <w:t>odos</w:t>
+              <w:t>Todos</w:t>
             </w:r>
           </w:p>
         </w:tc>
@@ -3219,10 +3064,10 @@
               <w:spacing w:after="0"/>
             </w:pPr>
             <w:r>
-              <w:rPr>
-                <w:color w:val="FF0000"/>
-              </w:rPr>
-              <w:t>????</w:t>
+              <w:t>25</w:t>
+            </w:r>
+            <w:r>
+              <w:t>/08/2024</w:t>
             </w:r>
           </w:p>
         </w:tc>
@@ -3233,12 +3078,10 @@
           <w:p>
             <w:pPr>
               <w:spacing w:after="0"/>
-            </w:pPr>
-            <w:r>
-              <w:rPr>
-                <w:color w:val="FF0000"/>
-              </w:rPr>
-              <w:t>????</w:t>
+              <w:jc w:val="center"/>
+            </w:pPr>
+            <w:r>
+              <w:t>-</w:t>
             </w:r>
           </w:p>
         </w:tc>
@@ -3291,10 +3134,7 @@
               <w:spacing w:after="0"/>
             </w:pPr>
             <w:r>
-              <w:t>T</w:t>
-            </w:r>
-            <w:r>
-              <w:t>odos</w:t>
+              <w:t>Todos</w:t>
             </w:r>
           </w:p>
         </w:tc>
@@ -3306,6 +3146,15 @@
             <w:pPr>
               <w:spacing w:after="0"/>
             </w:pPr>
+            <w:r>
+              <w:t>2</w:t>
+            </w:r>
+            <w:r>
+              <w:t>5</w:t>
+            </w:r>
+            <w:r>
+              <w:t>/08/2024</w:t>
+            </w:r>
           </w:p>
         </w:tc>
         <w:tc>
@@ -3316,6 +3165,9 @@
             <w:pPr>
               <w:spacing w:after="0"/>
             </w:pPr>
+            <w:r>
+              <w:t>06/09/2024</w:t>
+            </w:r>
           </w:p>
         </w:tc>
         <w:tc>
@@ -3379,6 +3231,12 @@
             <w:pPr>
               <w:spacing w:after="0"/>
             </w:pPr>
+            <w:r>
+              <w:t>26</w:t>
+            </w:r>
+            <w:r>
+              <w:t>/08/2024</w:t>
+            </w:r>
           </w:p>
         </w:tc>
         <w:tc>
@@ -3388,7 +3246,11 @@
           <w:p>
             <w:pPr>
               <w:spacing w:after="0"/>
-            </w:pPr>
+              <w:jc w:val="center"/>
+            </w:pPr>
+            <w:r>
+              <w:t>-</w:t>
+            </w:r>
           </w:p>
         </w:tc>
         <w:tc>
@@ -3401,60 +3263,7 @@
           <w:p>
             <w:pPr>
               <w:spacing w:after="0"/>
-              <w:rPr>
-                <w:color w:val="FF0000"/>
-              </w:rPr>
-            </w:pPr>
-            <w:r>
-              <w:rPr>
-                <w:rStyle w:val="normaltextrun"/>
-                <w:color w:val="FF0000"/>
-                <w:shd w:val="clear" w:color="auto" w:fill="FFFFFF"/>
-              </w:rPr>
-              <w:t xml:space="preserve">Repositório criado em </w:t>
-            </w:r>
-            <w:proofErr w:type="spellStart"/>
-            <w:r>
-              <w:rPr>
-                <w:rStyle w:val="normaltextrun"/>
-                <w:color w:val="FF0000"/>
-                <w:shd w:val="clear" w:color="auto" w:fill="FFFFFF"/>
-              </w:rPr>
-              <w:t>xx</w:t>
-            </w:r>
-            <w:proofErr w:type="spellEnd"/>
-            <w:r>
-              <w:rPr>
-                <w:rStyle w:val="normaltextrun"/>
-                <w:color w:val="FF0000"/>
-                <w:shd w:val="clear" w:color="auto" w:fill="FFFFFF"/>
-              </w:rPr>
-              <w:t>/</w:t>
-            </w:r>
-            <w:r>
-              <w:rPr>
-                <w:rStyle w:val="normaltextrun"/>
-                <w:color w:val="FF0000"/>
-                <w:shd w:val="clear" w:color="auto" w:fill="FFFFFF"/>
-              </w:rPr>
-              <w:t>08</w:t>
-            </w:r>
-            <w:r>
-              <w:rPr>
-                <w:rStyle w:val="normaltextrun"/>
-                <w:color w:val="FF0000"/>
-                <w:shd w:val="clear" w:color="auto" w:fill="FFFFFF"/>
-              </w:rPr>
-              <w:t>/2024</w:t>
-            </w:r>
-            <w:r>
-              <w:rPr>
-                <w:rStyle w:val="eop"/>
-                <w:color w:val="FF0000"/>
-                <w:shd w:val="clear" w:color="auto" w:fill="FFFFFF"/>
-              </w:rPr>
-              <w:t> </w:t>
-            </w:r>
+            </w:pPr>
           </w:p>
         </w:tc>
       </w:tr>
@@ -3505,20 +3314,16 @@
             <w:pPr>
               <w:spacing w:after="0"/>
             </w:pPr>
-            <w:proofErr w:type="spellStart"/>
             <w:r>
               <w:rPr>
                 <w:rStyle w:val="normaltextrun"/>
-                <w:color w:val="FF0000"/>
                 <w:shd w:val="clear" w:color="auto" w:fill="FFFFFF"/>
               </w:rPr>
-              <w:t>xx</w:t>
-            </w:r>
-            <w:proofErr w:type="spellEnd"/>
+              <w:t>26</w:t>
+            </w:r>
             <w:r>
               <w:rPr>
                 <w:rStyle w:val="normaltextrun"/>
-                <w:color w:val="FF0000"/>
                 <w:shd w:val="clear" w:color="auto" w:fill="FFFFFF"/>
               </w:rPr>
               <w:t>/08/2024</w:t>
@@ -3526,7 +3331,6 @@
             <w:r>
               <w:rPr>
                 <w:rStyle w:val="eop"/>
-                <w:color w:val="FF0000"/>
                 <w:shd w:val="clear" w:color="auto" w:fill="FFFFFF"/>
               </w:rPr>
               <w:t> </w:t>
@@ -3540,32 +3344,10 @@
           <w:p>
             <w:pPr>
               <w:spacing w:after="0"/>
-            </w:pPr>
-            <w:proofErr w:type="spellStart"/>
-            <w:r>
-              <w:rPr>
-                <w:rStyle w:val="normaltextrun"/>
-                <w:color w:val="FF0000"/>
-                <w:shd w:val="clear" w:color="auto" w:fill="FFFFFF"/>
-              </w:rPr>
-              <w:t>xx</w:t>
-            </w:r>
-            <w:proofErr w:type="spellEnd"/>
-            <w:r>
-              <w:rPr>
-                <w:rStyle w:val="normaltextrun"/>
-                <w:color w:val="FF0000"/>
-                <w:shd w:val="clear" w:color="auto" w:fill="FFFFFF"/>
-              </w:rPr>
-              <w:t>/08/2024</w:t>
-            </w:r>
-            <w:r>
-              <w:rPr>
-                <w:rStyle w:val="eop"/>
-                <w:color w:val="FF0000"/>
-                <w:shd w:val="clear" w:color="auto" w:fill="FFFFFF"/>
-              </w:rPr>
-              <w:t> </w:t>
+              <w:jc w:val="center"/>
+            </w:pPr>
+            <w:r>
+              <w:t>-</w:t>
             </w:r>
           </w:p>
         </w:tc>
@@ -3634,6 +3416,12 @@
             <w:pPr>
               <w:spacing w:after="0"/>
             </w:pPr>
+            <w:r>
+              <w:t>26</w:t>
+            </w:r>
+            <w:r>
+              <w:t>/08/2024</w:t>
+            </w:r>
           </w:p>
         </w:tc>
         <w:tc>
@@ -3647,6 +3435,12 @@
             <w:pPr>
               <w:spacing w:after="0"/>
             </w:pPr>
+            <w:r>
+              <w:t>06</w:t>
+            </w:r>
+            <w:r>
+              <w:t>/08/2024</w:t>
+            </w:r>
           </w:p>
         </w:tc>
         <w:tc>
@@ -3678,11 +3472,11 @@
         <w:tblLook w:val="04A0" w:firstRow="1" w:lastRow="0" w:firstColumn="1" w:lastColumn="0" w:noHBand="0" w:noVBand="1"/>
       </w:tblPr>
       <w:tblGrid>
-        <w:gridCol w:w="4390"/>
-        <w:gridCol w:w="2835"/>
-        <w:gridCol w:w="1559"/>
+        <w:gridCol w:w="4382"/>
+        <w:gridCol w:w="2832"/>
+        <w:gridCol w:w="1558"/>
         <w:gridCol w:w="1417"/>
-        <w:gridCol w:w="4467"/>
+        <w:gridCol w:w="4459"/>
       </w:tblGrid>
       <w:tr>
         <w:trPr>
@@ -3897,10 +3691,7 @@
               <w:spacing w:after="0"/>
             </w:pPr>
             <w:r>
-              <w:rPr>
-                <w:color w:val="FF0000"/>
-              </w:rPr>
-              <w:t>????</w:t>
+              <w:t>31/08/2024</w:t>
             </w:r>
           </w:p>
         </w:tc>
@@ -3911,12 +3702,10 @@
           <w:p>
             <w:pPr>
               <w:spacing w:after="0"/>
-            </w:pPr>
-            <w:r>
-              <w:rPr>
-                <w:color w:val="FF0000"/>
-              </w:rPr>
-              <w:t>????</w:t>
+              <w:jc w:val="center"/>
+            </w:pPr>
+            <w:r>
+              <w:t>-</w:t>
             </w:r>
           </w:p>
         </w:tc>
@@ -3982,10 +3771,7 @@
               <w:spacing w:after="0"/>
             </w:pPr>
             <w:r>
-              <w:rPr>
-                <w:color w:val="FF0000"/>
-              </w:rPr>
-              <w:t>????</w:t>
+              <w:t>27/08/2024</w:t>
             </w:r>
           </w:p>
         </w:tc>
@@ -3996,12 +3782,10 @@
           <w:p>
             <w:pPr>
               <w:spacing w:after="0"/>
-            </w:pPr>
-            <w:r>
-              <w:rPr>
-                <w:color w:val="FF0000"/>
-              </w:rPr>
-              <w:t>????</w:t>
+              <w:jc w:val="center"/>
+            </w:pPr>
+            <w:r>
+              <w:t>-</w:t>
             </w:r>
           </w:p>
         </w:tc>
@@ -4052,15 +3836,9 @@
           <w:p>
             <w:pPr>
               <w:spacing w:after="0"/>
-              <w:rPr>
-                <w:color w:val="FF0000"/>
-              </w:rPr>
-            </w:pPr>
-            <w:r>
-              <w:rPr>
-                <w:color w:val="FF0000"/>
-              </w:rPr>
-              <w:t>???</w:t>
+            </w:pPr>
+            <w:r>
+              <w:t>Todos</w:t>
             </w:r>
           </w:p>
         </w:tc>
@@ -4072,6 +3850,9 @@
             <w:pPr>
               <w:spacing w:after="0"/>
             </w:pPr>
+            <w:r>
+              <w:t>27/08/2024</w:t>
+            </w:r>
           </w:p>
         </w:tc>
         <w:tc>
@@ -4081,7 +3862,11 @@
           <w:p>
             <w:pPr>
               <w:spacing w:after="0"/>
-            </w:pPr>
+              <w:jc w:val="center"/>
+            </w:pPr>
+            <w:r>
+              <w:t>-</w:t>
+            </w:r>
           </w:p>
         </w:tc>
         <w:tc>
@@ -4146,10 +3931,7 @@
               <w:spacing w:after="0"/>
             </w:pPr>
             <w:r>
-              <w:rPr>
-                <w:color w:val="FF0000"/>
-              </w:rPr>
-              <w:t>????</w:t>
+              <w:t>27/08/2024</w:t>
             </w:r>
           </w:p>
         </w:tc>
@@ -4160,12 +3942,10 @@
           <w:p>
             <w:pPr>
               <w:spacing w:after="0"/>
-            </w:pPr>
-            <w:r>
-              <w:rPr>
-                <w:color w:val="FF0000"/>
-              </w:rPr>
-              <w:t>????</w:t>
+              <w:jc w:val="center"/>
+            </w:pPr>
+            <w:r>
+              <w:t>-</w:t>
             </w:r>
           </w:p>
         </w:tc>
@@ -4220,6 +4000,9 @@
             <w:r>
               <w:t>Leila</w:t>
             </w:r>
+            <w:r>
+              <w:t>/Evandro</w:t>
+            </w:r>
           </w:p>
         </w:tc>
         <w:tc>
@@ -4231,10 +4014,7 @@
               <w:spacing w:after="0"/>
             </w:pPr>
             <w:r>
-              <w:rPr>
-                <w:color w:val="FF0000"/>
-              </w:rPr>
-              <w:t>????</w:t>
+              <w:t>27/08/2024</w:t>
             </w:r>
           </w:p>
         </w:tc>
@@ -4245,12 +4025,10 @@
           <w:p>
             <w:pPr>
               <w:spacing w:after="0"/>
-            </w:pPr>
-            <w:r>
-              <w:rPr>
-                <w:color w:val="FF0000"/>
-              </w:rPr>
-              <w:t>????</w:t>
+              <w:jc w:val="center"/>
+            </w:pPr>
+            <w:r>
+              <w:t>-</w:t>
             </w:r>
           </w:p>
         </w:tc>
@@ -4307,10 +4085,7 @@
               <w:spacing w:after="0"/>
             </w:pPr>
             <w:r>
-              <w:rPr>
-                <w:color w:val="FF0000"/>
-              </w:rPr>
-              <w:t>???</w:t>
+              <w:t>Edison</w:t>
             </w:r>
           </w:p>
         </w:tc>
@@ -4325,6 +4100,9 @@
             <w:pPr>
               <w:spacing w:after="0"/>
             </w:pPr>
+            <w:r>
+              <w:t>27/08/2024</w:t>
+            </w:r>
           </w:p>
         </w:tc>
         <w:tc>
@@ -4338,6 +4116,9 @@
             <w:pPr>
               <w:spacing w:after="0"/>
             </w:pPr>
+            <w:r>
+              <w:t>08/09/2024</w:t>
+            </w:r>
           </w:p>
         </w:tc>
         <w:tc>
@@ -4665,7 +4446,7 @@
               <w:rPr>
                 <w:rFonts w:eastAsia="Times New Roman" w:cs="Times New Roman"/>
               </w:rPr>
-              <w:t xml:space="preserve">Todos </w:t>
+              <w:t>Todos</w:t>
             </w:r>
           </w:p>
         </w:tc>
@@ -4685,11 +4466,19 @@
               <w:spacing w:after="0" w:line="240" w:lineRule="auto"/>
               <w:textAlignment w:val="baseline"/>
               <w:rPr>
-                <w:rFonts w:ascii="Times New Roman" w:eastAsia="Times New Roman" w:hAnsi="Times New Roman" w:cs="Times New Roman"/>
-                <w:sz w:val="24"/>
-                <w:szCs w:val="24"/>
-              </w:rPr>
-            </w:pPr>
+                <w:rFonts w:eastAsia="Times New Roman" w:cs="Times New Roman"/>
+                <w:sz w:val="24"/>
+                <w:szCs w:val="24"/>
+              </w:rPr>
+            </w:pPr>
+            <w:r>
+              <w:rPr>
+                <w:rFonts w:eastAsia="Times New Roman" w:cs="Times New Roman"/>
+                <w:sz w:val="24"/>
+                <w:szCs w:val="24"/>
+              </w:rPr>
+              <w:t>14/09/2024</w:t>
+            </w:r>
           </w:p>
         </w:tc>
         <w:tc>
@@ -4706,13 +4495,22 @@
           <w:p>
             <w:pPr>
               <w:spacing w:after="0" w:line="240" w:lineRule="auto"/>
-              <w:textAlignment w:val="baseline"/>
-              <w:rPr>
-                <w:rFonts w:ascii="Times New Roman" w:eastAsia="Times New Roman" w:hAnsi="Times New Roman" w:cs="Times New Roman"/>
-                <w:sz w:val="24"/>
-                <w:szCs w:val="24"/>
-              </w:rPr>
-            </w:pPr>
+              <w:jc w:val="center"/>
+              <w:textAlignment w:val="baseline"/>
+              <w:rPr>
+                <w:rFonts w:eastAsia="Times New Roman" w:cs="Times New Roman"/>
+                <w:sz w:val="24"/>
+                <w:szCs w:val="24"/>
+              </w:rPr>
+            </w:pPr>
+            <w:r>
+              <w:rPr>
+                <w:rFonts w:eastAsia="Times New Roman" w:cs="Times New Roman"/>
+                <w:sz w:val="24"/>
+                <w:szCs w:val="24"/>
+              </w:rPr>
+              <w:t>-</w:t>
+            </w:r>
           </w:p>
         </w:tc>
         <w:tc>
@@ -4790,11 +4588,17 @@
               <w:spacing w:after="0" w:line="240" w:lineRule="auto"/>
               <w:textAlignment w:val="baseline"/>
               <w:rPr>
-                <w:rFonts w:ascii="Times New Roman" w:eastAsia="Times New Roman" w:hAnsi="Times New Roman" w:cs="Times New Roman"/>
-                <w:sz w:val="24"/>
-                <w:szCs w:val="24"/>
-              </w:rPr>
-            </w:pPr>
+                <w:rFonts w:eastAsia="Times New Roman" w:cs="Times New Roman"/>
+                <w:sz w:val="24"/>
+                <w:szCs w:val="24"/>
+              </w:rPr>
+            </w:pPr>
+            <w:r>
+              <w:rPr>
+                <w:rFonts w:eastAsia="Times New Roman" w:cs="Times New Roman"/>
+              </w:rPr>
+              <w:t>Todos</w:t>
+            </w:r>
           </w:p>
         </w:tc>
         <w:tc>
@@ -4813,11 +4617,35 @@
               <w:spacing w:after="0" w:line="240" w:lineRule="auto"/>
               <w:textAlignment w:val="baseline"/>
               <w:rPr>
-                <w:rFonts w:ascii="Times New Roman" w:eastAsia="Times New Roman" w:hAnsi="Times New Roman" w:cs="Times New Roman"/>
-                <w:sz w:val="24"/>
-                <w:szCs w:val="24"/>
-              </w:rPr>
-            </w:pPr>
+                <w:rFonts w:eastAsia="Times New Roman" w:cs="Times New Roman"/>
+                <w:sz w:val="24"/>
+                <w:szCs w:val="24"/>
+              </w:rPr>
+            </w:pPr>
+            <w:r>
+              <w:rPr>
+                <w:rFonts w:eastAsia="Times New Roman" w:cs="Times New Roman"/>
+                <w:sz w:val="24"/>
+                <w:szCs w:val="24"/>
+              </w:rPr>
+              <w:t>1</w:t>
+            </w:r>
+            <w:r>
+              <w:rPr>
+                <w:rFonts w:eastAsia="Times New Roman" w:cs="Times New Roman"/>
+                <w:sz w:val="24"/>
+                <w:szCs w:val="24"/>
+              </w:rPr>
+              <w:t>1</w:t>
+            </w:r>
+            <w:r>
+              <w:rPr>
+                <w:rFonts w:eastAsia="Times New Roman" w:cs="Times New Roman"/>
+                <w:sz w:val="24"/>
+                <w:szCs w:val="24"/>
+              </w:rPr>
+              <w:t>/09/2024</w:t>
+            </w:r>
           </w:p>
         </w:tc>
         <w:tc>
@@ -4834,6 +4662,7 @@
           <w:p>
             <w:pPr>
               <w:spacing w:after="0" w:line="240" w:lineRule="auto"/>
+              <w:jc w:val="center"/>
               <w:textAlignment w:val="baseline"/>
               <w:rPr>
                 <w:rFonts w:ascii="Times New Roman" w:eastAsia="Times New Roman" w:hAnsi="Times New Roman" w:cs="Times New Roman"/>
@@ -4841,6 +4670,14 @@
                 <w:szCs w:val="24"/>
               </w:rPr>
             </w:pPr>
+            <w:r>
+              <w:rPr>
+                <w:rFonts w:ascii="Times New Roman" w:eastAsia="Times New Roman" w:hAnsi="Times New Roman" w:cs="Times New Roman"/>
+                <w:sz w:val="24"/>
+                <w:szCs w:val="24"/>
+              </w:rPr>
+              <w:t>-</w:t>
+            </w:r>
           </w:p>
         </w:tc>
         <w:tc>
@@ -4888,41 +4725,20 @@
               <w:right w:val="single" w:sz="6" w:space="0" w:color="000000"/>
             </w:tcBorders>
             <w:shd w:val="clear" w:color="auto" w:fill="auto"/>
-            <w:vAlign w:val="center"/>
-            <w:hideMark/>
-          </w:tcPr>
-          <w:p>
-            <w:pPr>
-              <w:spacing w:after="0" w:line="240" w:lineRule="auto"/>
-              <w:textAlignment w:val="baseline"/>
-              <w:rPr>
-                <w:rFonts w:ascii="Times New Roman" w:eastAsia="Times New Roman" w:hAnsi="Times New Roman" w:cs="Times New Roman"/>
-                <w:sz w:val="24"/>
-                <w:szCs w:val="24"/>
-              </w:rPr>
-            </w:pPr>
-            <w:r>
-              <w:rPr>
-                <w:rFonts w:eastAsia="Times New Roman" w:cs="Times New Roman"/>
-              </w:rPr>
-              <w:t>Início do desenvolvimento dos softwares </w:t>
-            </w:r>
-          </w:p>
-          <w:p>
-            <w:pPr>
-              <w:spacing w:after="0" w:line="240" w:lineRule="auto"/>
-              <w:textAlignment w:val="baseline"/>
-              <w:rPr>
-                <w:rFonts w:ascii="Times New Roman" w:eastAsia="Times New Roman" w:hAnsi="Times New Roman" w:cs="Times New Roman"/>
-                <w:sz w:val="24"/>
-                <w:szCs w:val="24"/>
-              </w:rPr>
-            </w:pPr>
-            <w:r>
-              <w:rPr>
-                <w:rFonts w:eastAsia="Times New Roman" w:cs="Times New Roman"/>
-              </w:rPr>
-              <w:t>do projeto </w:t>
+          </w:tcPr>
+          <w:p>
+            <w:pPr>
+              <w:spacing w:after="0" w:line="240" w:lineRule="auto"/>
+              <w:textAlignment w:val="baseline"/>
+              <w:rPr>
+                <w:rFonts w:eastAsia="Times New Roman" w:cs="Times New Roman"/>
+              </w:rPr>
+            </w:pPr>
+            <w:r>
+              <w:rPr>
+                <w:rFonts w:eastAsia="Times New Roman" w:cs="Times New Roman"/>
+              </w:rPr>
+              <w:t>Criação do repositório (GitHub)</w:t>
             </w:r>
           </w:p>
         </w:tc>
@@ -4936,17 +4752,22 @@
               <w:right w:val="single" w:sz="6" w:space="0" w:color="000000"/>
             </w:tcBorders>
             <w:shd w:val="clear" w:color="auto" w:fill="auto"/>
-          </w:tcPr>
-          <w:p>
-            <w:pPr>
-              <w:spacing w:after="0" w:line="240" w:lineRule="auto"/>
-              <w:textAlignment w:val="baseline"/>
-              <w:rPr>
-                <w:rFonts w:ascii="Times New Roman" w:eastAsia="Times New Roman" w:hAnsi="Times New Roman" w:cs="Times New Roman"/>
-                <w:sz w:val="24"/>
-                <w:szCs w:val="24"/>
-              </w:rPr>
-            </w:pPr>
+            <w:vAlign w:val="center"/>
+          </w:tcPr>
+          <w:p>
+            <w:pPr>
+              <w:spacing w:after="0" w:line="240" w:lineRule="auto"/>
+              <w:textAlignment w:val="baseline"/>
+              <w:rPr>
+                <w:rFonts w:eastAsia="Times New Roman" w:cs="Times New Roman"/>
+              </w:rPr>
+            </w:pPr>
+            <w:r>
+              <w:rPr>
+                <w:rFonts w:eastAsia="Times New Roman" w:cs="Times New Roman"/>
+              </w:rPr>
+              <w:t>Pedro</w:t>
+            </w:r>
           </w:p>
         </w:tc>
         <w:tc>
@@ -4965,11 +4786,19 @@
               <w:spacing w:after="0" w:line="240" w:lineRule="auto"/>
               <w:textAlignment w:val="baseline"/>
               <w:rPr>
-                <w:rFonts w:ascii="Times New Roman" w:eastAsia="Times New Roman" w:hAnsi="Times New Roman" w:cs="Times New Roman"/>
-                <w:sz w:val="24"/>
-                <w:szCs w:val="24"/>
-              </w:rPr>
-            </w:pPr>
+                <w:rFonts w:eastAsia="Times New Roman" w:cs="Times New Roman"/>
+                <w:sz w:val="24"/>
+                <w:szCs w:val="24"/>
+              </w:rPr>
+            </w:pPr>
+            <w:r>
+              <w:rPr>
+                <w:rFonts w:eastAsia="Times New Roman" w:cs="Times New Roman"/>
+                <w:sz w:val="24"/>
+                <w:szCs w:val="24"/>
+              </w:rPr>
+              <w:t>14/09/2024</w:t>
+            </w:r>
           </w:p>
         </w:tc>
         <w:tc>
@@ -4986,6 +4815,7 @@
           <w:p>
             <w:pPr>
               <w:spacing w:after="0" w:line="240" w:lineRule="auto"/>
+              <w:jc w:val="center"/>
               <w:textAlignment w:val="baseline"/>
               <w:rPr>
                 <w:rFonts w:ascii="Times New Roman" w:eastAsia="Times New Roman" w:hAnsi="Times New Roman" w:cs="Times New Roman"/>
@@ -4993,6 +4823,208 @@
                 <w:szCs w:val="24"/>
               </w:rPr>
             </w:pPr>
+            <w:r>
+              <w:rPr>
+                <w:rFonts w:ascii="Times New Roman" w:eastAsia="Times New Roman" w:hAnsi="Times New Roman" w:cs="Times New Roman"/>
+                <w:sz w:val="24"/>
+                <w:szCs w:val="24"/>
+              </w:rPr>
+              <w:t>-</w:t>
+            </w:r>
+          </w:p>
+        </w:tc>
+        <w:tc>
+          <w:tcPr>
+            <w:tcW w:w="4395" w:type="dxa"/>
+            <w:tcBorders>
+              <w:top w:val="single" w:sz="6" w:space="0" w:color="000000"/>
+              <w:left w:val="single" w:sz="6" w:space="0" w:color="000000"/>
+              <w:bottom w:val="single" w:sz="6" w:space="0" w:color="000000"/>
+              <w:right w:val="single" w:sz="12" w:space="0" w:color="000000"/>
+            </w:tcBorders>
+            <w:shd w:val="clear" w:color="auto" w:fill="auto"/>
+          </w:tcPr>
+          <w:p>
+            <w:pPr>
+              <w:spacing w:after="0" w:line="240" w:lineRule="auto"/>
+              <w:textAlignment w:val="baseline"/>
+              <w:rPr>
+                <w:rFonts w:eastAsia="Times New Roman" w:cs="Times New Roman"/>
+              </w:rPr>
+            </w:pPr>
+          </w:p>
+        </w:tc>
+      </w:tr>
+      <w:tr>
+        <w:trPr>
+          <w:trHeight w:val="300"/>
+        </w:trPr>
+        <w:tc>
+          <w:tcPr>
+            <w:tcW w:w="4380" w:type="dxa"/>
+            <w:tcBorders>
+              <w:top w:val="single" w:sz="6" w:space="0" w:color="000000"/>
+              <w:left w:val="single" w:sz="12" w:space="0" w:color="000000"/>
+              <w:bottom w:val="single" w:sz="6" w:space="0" w:color="000000"/>
+              <w:right w:val="single" w:sz="6" w:space="0" w:color="000000"/>
+            </w:tcBorders>
+            <w:shd w:val="clear" w:color="auto" w:fill="auto"/>
+            <w:vAlign w:val="center"/>
+            <w:hideMark/>
+          </w:tcPr>
+          <w:p>
+            <w:pPr>
+              <w:spacing w:after="0" w:line="240" w:lineRule="auto"/>
+              <w:textAlignment w:val="baseline"/>
+              <w:rPr>
+                <w:rFonts w:ascii="Times New Roman" w:eastAsia="Times New Roman" w:hAnsi="Times New Roman" w:cs="Times New Roman"/>
+                <w:sz w:val="24"/>
+                <w:szCs w:val="24"/>
+              </w:rPr>
+            </w:pPr>
+            <w:r>
+              <w:rPr>
+                <w:rFonts w:eastAsia="Times New Roman" w:cs="Times New Roman"/>
+              </w:rPr>
+              <w:t>Início do desenvolvimento dos softwares </w:t>
+            </w:r>
+          </w:p>
+          <w:p>
+            <w:pPr>
+              <w:spacing w:after="0" w:line="240" w:lineRule="auto"/>
+              <w:textAlignment w:val="baseline"/>
+              <w:rPr>
+                <w:rFonts w:ascii="Times New Roman" w:eastAsia="Times New Roman" w:hAnsi="Times New Roman" w:cs="Times New Roman"/>
+                <w:sz w:val="24"/>
+                <w:szCs w:val="24"/>
+              </w:rPr>
+            </w:pPr>
+            <w:r>
+              <w:rPr>
+                <w:rFonts w:eastAsia="Times New Roman" w:cs="Times New Roman"/>
+              </w:rPr>
+              <w:t>do projeto </w:t>
+            </w:r>
+          </w:p>
+        </w:tc>
+        <w:tc>
+          <w:tcPr>
+            <w:tcW w:w="2820" w:type="dxa"/>
+            <w:tcBorders>
+              <w:top w:val="single" w:sz="6" w:space="0" w:color="000000"/>
+              <w:left w:val="single" w:sz="6" w:space="0" w:color="000000"/>
+              <w:bottom w:val="single" w:sz="6" w:space="0" w:color="000000"/>
+              <w:right w:val="single" w:sz="6" w:space="0" w:color="000000"/>
+            </w:tcBorders>
+            <w:shd w:val="clear" w:color="auto" w:fill="auto"/>
+          </w:tcPr>
+          <w:p>
+            <w:pPr>
+              <w:spacing w:after="0" w:line="240" w:lineRule="auto"/>
+              <w:textAlignment w:val="baseline"/>
+              <w:rPr>
+                <w:rFonts w:eastAsia="Times New Roman" w:cs="Times New Roman"/>
+                <w:sz w:val="24"/>
+                <w:szCs w:val="24"/>
+              </w:rPr>
+            </w:pPr>
+            <w:r>
+              <w:rPr>
+                <w:rFonts w:eastAsia="Times New Roman" w:cs="Times New Roman"/>
+                <w:color w:val="FF0000"/>
+                <w:sz w:val="24"/>
+                <w:szCs w:val="24"/>
+              </w:rPr>
+              <w:t>Pedro</w:t>
+            </w:r>
+            <w:r>
+              <w:rPr>
+                <w:rFonts w:eastAsia="Times New Roman" w:cs="Times New Roman"/>
+                <w:color w:val="FF0000"/>
+                <w:sz w:val="24"/>
+                <w:szCs w:val="24"/>
+              </w:rPr>
+              <w:t>, ????</w:t>
+            </w:r>
+          </w:p>
+        </w:tc>
+        <w:tc>
+          <w:tcPr>
+            <w:tcW w:w="1560" w:type="dxa"/>
+            <w:tcBorders>
+              <w:top w:val="single" w:sz="6" w:space="0" w:color="000000"/>
+              <w:left w:val="single" w:sz="6" w:space="0" w:color="000000"/>
+              <w:bottom w:val="single" w:sz="6" w:space="0" w:color="000000"/>
+              <w:right w:val="single" w:sz="6" w:space="0" w:color="000000"/>
+            </w:tcBorders>
+            <w:shd w:val="clear" w:color="auto" w:fill="auto"/>
+          </w:tcPr>
+          <w:p>
+            <w:pPr>
+              <w:spacing w:after="0" w:line="240" w:lineRule="auto"/>
+              <w:textAlignment w:val="baseline"/>
+              <w:rPr>
+                <w:rFonts w:eastAsia="Times New Roman" w:cs="Times New Roman"/>
+                <w:sz w:val="24"/>
+                <w:szCs w:val="24"/>
+              </w:rPr>
+            </w:pPr>
+            <w:r>
+              <w:rPr>
+                <w:rFonts w:eastAsia="Times New Roman" w:cs="Times New Roman"/>
+                <w:sz w:val="24"/>
+                <w:szCs w:val="24"/>
+              </w:rPr>
+              <w:t>1</w:t>
+            </w:r>
+            <w:r>
+              <w:rPr>
+                <w:rFonts w:eastAsia="Times New Roman" w:cs="Times New Roman"/>
+                <w:sz w:val="24"/>
+                <w:szCs w:val="24"/>
+              </w:rPr>
+              <w:t>4</w:t>
+            </w:r>
+            <w:r>
+              <w:rPr>
+                <w:rFonts w:eastAsia="Times New Roman" w:cs="Times New Roman"/>
+                <w:sz w:val="24"/>
+                <w:szCs w:val="24"/>
+              </w:rPr>
+              <w:t>/09/2024</w:t>
+            </w:r>
+          </w:p>
+        </w:tc>
+        <w:tc>
+          <w:tcPr>
+            <w:tcW w:w="1485" w:type="dxa"/>
+            <w:tcBorders>
+              <w:top w:val="single" w:sz="6" w:space="0" w:color="000000"/>
+              <w:left w:val="single" w:sz="6" w:space="0" w:color="000000"/>
+              <w:bottom w:val="single" w:sz="6" w:space="0" w:color="000000"/>
+              <w:right w:val="single" w:sz="6" w:space="0" w:color="000000"/>
+            </w:tcBorders>
+            <w:shd w:val="clear" w:color="auto" w:fill="auto"/>
+          </w:tcPr>
+          <w:p>
+            <w:pPr>
+              <w:spacing w:after="0" w:line="240" w:lineRule="auto"/>
+              <w:jc w:val="center"/>
+              <w:textAlignment w:val="baseline"/>
+              <w:rPr>
+                <w:rFonts w:ascii="Times New Roman" w:eastAsia="Times New Roman" w:hAnsi="Times New Roman" w:cs="Times New Roman"/>
+                <w:sz w:val="24"/>
+                <w:szCs w:val="24"/>
+              </w:rPr>
+            </w:pPr>
+            <w:r>
+              <w:rPr>
+                <w:rFonts w:ascii="Times New Roman" w:eastAsia="Times New Roman" w:hAnsi="Times New Roman" w:cs="Times New Roman"/>
+                <w:sz w:val="24"/>
+                <w:szCs w:val="24"/>
+              </w:rPr>
+              <w:t>-</w:t>
+            </w:r>
           </w:p>
         </w:tc>
         <w:tc>
@@ -5060,17 +5092,8 @@
         </w:rPr>
         <w:t> </w:t>
       </w:r>
-    </w:p>
-    <w:p>
-      <w:pPr>
-        <w:spacing w:after="0" w:line="240" w:lineRule="auto"/>
-        <w:textAlignment w:val="baseline"/>
-        <w:rPr>
-          <w:rFonts w:ascii="Segoe UI" w:eastAsia="Times New Roman" w:hAnsi="Segoe UI" w:cs="Segoe UI"/>
-          <w:sz w:val="18"/>
-          <w:szCs w:val="18"/>
-        </w:rPr>
-      </w:pPr>
+      <w:bookmarkStart w:id="0" w:name="_GoBack"/>
+      <w:bookmarkEnd w:id="0"/>
       <w:r>
         <w:rPr>
           <w:rFonts w:eastAsia="Times New Roman" w:cs="Segoe UI"/>
@@ -5437,7 +5460,7 @@
               <w:spacing w:after="0" w:line="240" w:lineRule="auto"/>
               <w:textAlignment w:val="baseline"/>
               <w:rPr>
-                <w:rFonts w:ascii="Times New Roman" w:eastAsia="Times New Roman" w:hAnsi="Times New Roman" w:cs="Times New Roman"/>
+                <w:rFonts w:eastAsia="Times New Roman" w:cs="Times New Roman"/>
                 <w:sz w:val="24"/>
                 <w:szCs w:val="24"/>
               </w:rPr>
@@ -5467,16 +5490,22 @@
               <w:spacing w:after="0" w:line="240" w:lineRule="auto"/>
               <w:textAlignment w:val="baseline"/>
               <w:rPr>
-                <w:rFonts w:ascii="Times New Roman" w:eastAsia="Times New Roman" w:hAnsi="Times New Roman" w:cs="Times New Roman"/>
-                <w:sz w:val="24"/>
-                <w:szCs w:val="24"/>
-              </w:rPr>
-            </w:pPr>
-            <w:r>
-              <w:rPr>
-                <w:rFonts w:eastAsia="Times New Roman" w:cs="Times New Roman"/>
-              </w:rPr>
-              <w:t>01/04/2024 </w:t>
+                <w:rFonts w:eastAsia="Times New Roman" w:cs="Times New Roman"/>
+                <w:sz w:val="24"/>
+                <w:szCs w:val="24"/>
+              </w:rPr>
+            </w:pPr>
+            <w:r>
+              <w:rPr>
+                <w:rFonts w:eastAsia="Times New Roman" w:cs="Times New Roman"/>
+              </w:rPr>
+              <w:t>28/09</w:t>
+            </w:r>
+            <w:r>
+              <w:rPr>
+                <w:rFonts w:eastAsia="Times New Roman" w:cs="Times New Roman"/>
+              </w:rPr>
+              <w:t>/2024 </w:t>
             </w:r>
           </w:p>
         </w:tc>
@@ -5495,18 +5524,21 @@
           <w:p>
             <w:pPr>
               <w:spacing w:after="0" w:line="240" w:lineRule="auto"/>
-              <w:textAlignment w:val="baseline"/>
-              <w:rPr>
-                <w:rFonts w:ascii="Times New Roman" w:eastAsia="Times New Roman" w:hAnsi="Times New Roman" w:cs="Times New Roman"/>
-                <w:sz w:val="24"/>
-                <w:szCs w:val="24"/>
-              </w:rPr>
-            </w:pPr>
-            <w:r>
-              <w:rPr>
-                <w:rFonts w:eastAsia="Times New Roman" w:cs="Times New Roman"/>
-              </w:rPr>
-              <w:t>14/04/2024 </w:t>
+              <w:jc w:val="center"/>
+              <w:textAlignment w:val="baseline"/>
+              <w:rPr>
+                <w:rFonts w:eastAsia="Times New Roman" w:cs="Times New Roman"/>
+                <w:sz w:val="24"/>
+                <w:szCs w:val="24"/>
+              </w:rPr>
+            </w:pPr>
+            <w:r>
+              <w:rPr>
+                <w:rFonts w:eastAsia="Times New Roman" w:cs="Times New Roman"/>
+                <w:sz w:val="24"/>
+                <w:szCs w:val="24"/>
+              </w:rPr>
+              <w:t>-</w:t>
             </w:r>
           </w:p>
         </w:tc>
@@ -5532,12 +5564,6 @@
                 <w:szCs w:val="24"/>
               </w:rPr>
             </w:pPr>
-            <w:r>
-              <w:rPr>
-                <w:rFonts w:eastAsia="Times New Roman" w:cs="Times New Roman"/>
-              </w:rPr>
-              <w:t>03/04/2024 </w:t>
-            </w:r>
           </w:p>
         </w:tc>
       </w:tr>
@@ -5591,11 +5617,19 @@
               <w:spacing w:after="0" w:line="240" w:lineRule="auto"/>
               <w:textAlignment w:val="baseline"/>
               <w:rPr>
-                <w:rFonts w:ascii="Times New Roman" w:eastAsia="Times New Roman" w:hAnsi="Times New Roman" w:cs="Times New Roman"/>
-                <w:sz w:val="24"/>
-                <w:szCs w:val="24"/>
-              </w:rPr>
-            </w:pPr>
+                <w:rFonts w:eastAsia="Times New Roman" w:cs="Times New Roman"/>
+                <w:sz w:val="24"/>
+                <w:szCs w:val="24"/>
+              </w:rPr>
+            </w:pPr>
+            <w:r>
+              <w:rPr>
+                <w:rFonts w:eastAsia="Times New Roman" w:cs="Times New Roman"/>
+                <w:sz w:val="24"/>
+                <w:szCs w:val="24"/>
+              </w:rPr>
+              <w:t>Todos</w:t>
+            </w:r>
           </w:p>
         </w:tc>
         <w:tc>
@@ -5614,11 +5648,19 @@
               <w:spacing w:after="0" w:line="240" w:lineRule="auto"/>
               <w:textAlignment w:val="baseline"/>
               <w:rPr>
-                <w:rFonts w:ascii="Times New Roman" w:eastAsia="Times New Roman" w:hAnsi="Times New Roman" w:cs="Times New Roman"/>
-                <w:sz w:val="24"/>
-                <w:szCs w:val="24"/>
-              </w:rPr>
-            </w:pPr>
+                <w:rFonts w:eastAsia="Times New Roman" w:cs="Times New Roman"/>
+                <w:sz w:val="24"/>
+                <w:szCs w:val="24"/>
+              </w:rPr>
+            </w:pPr>
+            <w:r>
+              <w:rPr>
+                <w:rFonts w:eastAsia="Times New Roman" w:cs="Times New Roman"/>
+                <w:sz w:val="24"/>
+                <w:szCs w:val="24"/>
+              </w:rPr>
+              <w:t>23/09/2024</w:t>
+            </w:r>
           </w:p>
         </w:tc>
         <w:tc>
@@ -5637,11 +5679,19 @@
               <w:spacing w:after="0" w:line="240" w:lineRule="auto"/>
               <w:textAlignment w:val="baseline"/>
               <w:rPr>
-                <w:rFonts w:ascii="Times New Roman" w:eastAsia="Times New Roman" w:hAnsi="Times New Roman" w:cs="Times New Roman"/>
-                <w:sz w:val="24"/>
-                <w:szCs w:val="24"/>
-              </w:rPr>
-            </w:pPr>
+                <w:rFonts w:eastAsia="Times New Roman" w:cs="Times New Roman"/>
+                <w:sz w:val="24"/>
+                <w:szCs w:val="24"/>
+              </w:rPr>
+            </w:pPr>
+            <w:r>
+              <w:rPr>
+                <w:rFonts w:eastAsia="Times New Roman" w:cs="Times New Roman"/>
+                <w:sz w:val="24"/>
+                <w:szCs w:val="24"/>
+              </w:rPr>
+              <w:t>27/09/2024</w:t>
+            </w:r>
           </w:p>
         </w:tc>
         <w:tc>
@@ -5737,11 +5787,19 @@
               <w:spacing w:after="0" w:line="240" w:lineRule="auto"/>
               <w:textAlignment w:val="baseline"/>
               <w:rPr>
-                <w:rFonts w:ascii="Times New Roman" w:eastAsia="Times New Roman" w:hAnsi="Times New Roman" w:cs="Times New Roman"/>
-                <w:sz w:val="24"/>
-                <w:szCs w:val="24"/>
-              </w:rPr>
-            </w:pPr>
+                <w:rFonts w:eastAsia="Times New Roman" w:cs="Times New Roman"/>
+                <w:sz w:val="24"/>
+                <w:szCs w:val="24"/>
+              </w:rPr>
+            </w:pPr>
+            <w:r>
+              <w:rPr>
+                <w:rFonts w:eastAsia="Times New Roman" w:cs="Times New Roman"/>
+                <w:sz w:val="24"/>
+                <w:szCs w:val="24"/>
+              </w:rPr>
+              <w:t>Leila/Evandro</w:t>
+            </w:r>
           </w:p>
         </w:tc>
         <w:tc>
@@ -5760,11 +5818,19 @@
               <w:spacing w:after="0" w:line="240" w:lineRule="auto"/>
               <w:textAlignment w:val="baseline"/>
               <w:rPr>
-                <w:rFonts w:ascii="Times New Roman" w:eastAsia="Times New Roman" w:hAnsi="Times New Roman" w:cs="Times New Roman"/>
-                <w:sz w:val="24"/>
-                <w:szCs w:val="24"/>
-              </w:rPr>
-            </w:pPr>
+                <w:rFonts w:eastAsia="Times New Roman" w:cs="Times New Roman"/>
+                <w:sz w:val="24"/>
+                <w:szCs w:val="24"/>
+              </w:rPr>
+            </w:pPr>
+            <w:r>
+              <w:rPr>
+                <w:rFonts w:eastAsia="Times New Roman" w:cs="Times New Roman"/>
+                <w:sz w:val="24"/>
+                <w:szCs w:val="24"/>
+              </w:rPr>
+              <w:t>23/09/2024</w:t>
+            </w:r>
           </w:p>
         </w:tc>
         <w:tc>
@@ -5783,11 +5849,19 @@
               <w:spacing w:after="0" w:line="240" w:lineRule="auto"/>
               <w:textAlignment w:val="baseline"/>
               <w:rPr>
-                <w:rFonts w:ascii="Times New Roman" w:eastAsia="Times New Roman" w:hAnsi="Times New Roman" w:cs="Times New Roman"/>
-                <w:sz w:val="24"/>
-                <w:szCs w:val="24"/>
-              </w:rPr>
-            </w:pPr>
+                <w:rFonts w:eastAsia="Times New Roman" w:cs="Times New Roman"/>
+                <w:sz w:val="24"/>
+                <w:szCs w:val="24"/>
+              </w:rPr>
+            </w:pPr>
+            <w:r>
+              <w:rPr>
+                <w:rFonts w:eastAsia="Times New Roman" w:cs="Times New Roman"/>
+                <w:sz w:val="24"/>
+                <w:szCs w:val="24"/>
+              </w:rPr>
+              <w:t>05/10/2014</w:t>
+            </w:r>
           </w:p>
         </w:tc>
         <w:tc>
@@ -5886,6 +5960,12 @@
                 <w:rFonts w:eastAsia="Times New Roman" w:cs="Times New Roman"/>
               </w:rPr>
             </w:pPr>
+            <w:r>
+              <w:rPr>
+                <w:rFonts w:eastAsia="Times New Roman" w:cs="Times New Roman"/>
+              </w:rPr>
+              <w:t>Pedro</w:t>
+            </w:r>
           </w:p>
         </w:tc>
         <w:tc>
@@ -5904,11 +5984,19 @@
               <w:spacing w:after="0" w:line="240" w:lineRule="auto"/>
               <w:textAlignment w:val="baseline"/>
               <w:rPr>
-                <w:rFonts w:ascii="Times New Roman" w:eastAsia="Times New Roman" w:hAnsi="Times New Roman" w:cs="Times New Roman"/>
-                <w:sz w:val="24"/>
-                <w:szCs w:val="24"/>
-              </w:rPr>
-            </w:pPr>
+                <w:rFonts w:eastAsia="Times New Roman" w:cs="Times New Roman"/>
+                <w:sz w:val="24"/>
+                <w:szCs w:val="24"/>
+              </w:rPr>
+            </w:pPr>
+            <w:r>
+              <w:rPr>
+                <w:rFonts w:eastAsia="Times New Roman" w:cs="Times New Roman"/>
+                <w:sz w:val="24"/>
+                <w:szCs w:val="24"/>
+              </w:rPr>
+              <w:t>23/09/2024</w:t>
+            </w:r>
           </w:p>
         </w:tc>
         <w:tc>
@@ -5927,11 +6015,19 @@
               <w:spacing w:after="0" w:line="240" w:lineRule="auto"/>
               <w:textAlignment w:val="baseline"/>
               <w:rPr>
-                <w:rFonts w:ascii="Times New Roman" w:eastAsia="Times New Roman" w:hAnsi="Times New Roman" w:cs="Times New Roman"/>
-                <w:sz w:val="24"/>
-                <w:szCs w:val="24"/>
-              </w:rPr>
-            </w:pPr>
+                <w:rFonts w:eastAsia="Times New Roman" w:cs="Times New Roman"/>
+                <w:sz w:val="24"/>
+                <w:szCs w:val="24"/>
+              </w:rPr>
+            </w:pPr>
+            <w:r>
+              <w:rPr>
+                <w:rFonts w:eastAsia="Times New Roman" w:cs="Times New Roman"/>
+                <w:sz w:val="24"/>
+                <w:szCs w:val="24"/>
+              </w:rPr>
+              <w:t>04/10/2024</w:t>
+            </w:r>
           </w:p>
         </w:tc>
         <w:tc>
@@ -6008,11 +6104,19 @@
               <w:spacing w:after="0" w:line="240" w:lineRule="auto"/>
               <w:textAlignment w:val="baseline"/>
               <w:rPr>
-                <w:rFonts w:ascii="Times New Roman" w:eastAsia="Times New Roman" w:hAnsi="Times New Roman" w:cs="Times New Roman"/>
-                <w:sz w:val="24"/>
-                <w:szCs w:val="24"/>
-              </w:rPr>
-            </w:pPr>
+                <w:rFonts w:eastAsia="Times New Roman" w:cs="Times New Roman"/>
+                <w:sz w:val="24"/>
+                <w:szCs w:val="24"/>
+              </w:rPr>
+            </w:pPr>
+            <w:r>
+              <w:rPr>
+                <w:rFonts w:eastAsia="Times New Roman" w:cs="Times New Roman"/>
+                <w:sz w:val="24"/>
+                <w:szCs w:val="24"/>
+              </w:rPr>
+              <w:t>Edison</w:t>
+            </w:r>
           </w:p>
         </w:tc>
         <w:tc>
@@ -6031,11 +6135,19 @@
               <w:spacing w:after="0" w:line="240" w:lineRule="auto"/>
               <w:textAlignment w:val="baseline"/>
               <w:rPr>
-                <w:rFonts w:ascii="Times New Roman" w:eastAsia="Times New Roman" w:hAnsi="Times New Roman" w:cs="Times New Roman"/>
-                <w:sz w:val="24"/>
-                <w:szCs w:val="24"/>
-              </w:rPr>
-            </w:pPr>
+                <w:rFonts w:eastAsia="Times New Roman" w:cs="Times New Roman"/>
+                <w:sz w:val="24"/>
+                <w:szCs w:val="24"/>
+              </w:rPr>
+            </w:pPr>
+            <w:r>
+              <w:rPr>
+                <w:rFonts w:eastAsia="Times New Roman" w:cs="Times New Roman"/>
+                <w:sz w:val="24"/>
+                <w:szCs w:val="24"/>
+              </w:rPr>
+              <w:t>23/09/2024</w:t>
+            </w:r>
           </w:p>
         </w:tc>
         <w:tc>
@@ -6054,11 +6166,19 @@
               <w:spacing w:after="0" w:line="240" w:lineRule="auto"/>
               <w:textAlignment w:val="baseline"/>
               <w:rPr>
-                <w:rFonts w:ascii="Times New Roman" w:eastAsia="Times New Roman" w:hAnsi="Times New Roman" w:cs="Times New Roman"/>
-                <w:sz w:val="24"/>
-                <w:szCs w:val="24"/>
-              </w:rPr>
-            </w:pPr>
+                <w:rFonts w:eastAsia="Times New Roman" w:cs="Times New Roman"/>
+                <w:sz w:val="24"/>
+                <w:szCs w:val="24"/>
+              </w:rPr>
+            </w:pPr>
+            <w:r>
+              <w:rPr>
+                <w:rFonts w:eastAsia="Times New Roman" w:cs="Times New Roman"/>
+                <w:sz w:val="24"/>
+                <w:szCs w:val="24"/>
+              </w:rPr>
+              <w:t>06/10/2024</w:t>
+            </w:r>
           </w:p>
         </w:tc>
         <w:tc>
@@ -6174,7 +6294,7 @@
     </w:p>
     <w:tbl>
       <w:tblPr>
-        <w:tblW w:w="0" w:type="dxa"/>
+        <w:tblW w:w="14640" w:type="dxa"/>
         <w:tblBorders>
           <w:top w:val="outset" w:sz="6" w:space="0" w:color="auto"/>
           <w:left w:val="outset" w:sz="6" w:space="0" w:color="auto"/>
@@ -6415,7 +6535,7 @@
         </w:tc>
         <w:tc>
           <w:tcPr>
-            <w:tcW w:w="4215" w:type="dxa"/>
+            <w:tcW w:w="4245" w:type="dxa"/>
             <w:tcBorders>
               <w:top w:val="single" w:sz="6" w:space="0" w:color="auto"/>
               <w:left w:val="single" w:sz="6" w:space="0" w:color="000000"/>
@@ -6497,13 +6617,19 @@
               <w:spacing w:after="0" w:line="240" w:lineRule="auto"/>
               <w:textAlignment w:val="baseline"/>
               <w:rPr>
-                <w:rFonts w:ascii="Times New Roman" w:eastAsia="Times New Roman" w:hAnsi="Times New Roman" w:cs="Times New Roman"/>
-                <w:sz w:val="24"/>
-                <w:szCs w:val="24"/>
-              </w:rPr>
-            </w:pPr>
-            <w:bookmarkStart w:id="0" w:name="_GoBack"/>
-            <w:bookmarkEnd w:id="0"/>
+                <w:rFonts w:eastAsia="Times New Roman" w:cs="Times New Roman"/>
+                <w:sz w:val="24"/>
+                <w:szCs w:val="24"/>
+              </w:rPr>
+            </w:pPr>
+            <w:r>
+              <w:rPr>
+                <w:rFonts w:eastAsia="Times New Roman" w:cs="Times New Roman"/>
+                <w:sz w:val="24"/>
+                <w:szCs w:val="24"/>
+              </w:rPr>
+              <w:t>Todos</w:t>
+            </w:r>
           </w:p>
         </w:tc>
         <w:tc>
@@ -6522,11 +6648,19 @@
               <w:spacing w:after="0" w:line="240" w:lineRule="auto"/>
               <w:textAlignment w:val="baseline"/>
               <w:rPr>
-                <w:rFonts w:ascii="Times New Roman" w:eastAsia="Times New Roman" w:hAnsi="Times New Roman" w:cs="Times New Roman"/>
-                <w:sz w:val="24"/>
-                <w:szCs w:val="24"/>
-              </w:rPr>
-            </w:pPr>
+                <w:rFonts w:eastAsia="Times New Roman" w:cs="Times New Roman"/>
+                <w:sz w:val="24"/>
+                <w:szCs w:val="24"/>
+              </w:rPr>
+            </w:pPr>
+            <w:r>
+              <w:rPr>
+                <w:rFonts w:eastAsia="Times New Roman" w:cs="Times New Roman"/>
+                <w:sz w:val="24"/>
+                <w:szCs w:val="24"/>
+              </w:rPr>
+              <w:t>12/10/2024</w:t>
+            </w:r>
           </w:p>
         </w:tc>
         <w:tc>
@@ -6543,18 +6677,27 @@
           <w:p>
             <w:pPr>
               <w:spacing w:after="0" w:line="240" w:lineRule="auto"/>
-              <w:textAlignment w:val="baseline"/>
-              <w:rPr>
-                <w:rFonts w:ascii="Times New Roman" w:eastAsia="Times New Roman" w:hAnsi="Times New Roman" w:cs="Times New Roman"/>
-                <w:sz w:val="24"/>
-                <w:szCs w:val="24"/>
-              </w:rPr>
-            </w:pPr>
-          </w:p>
-        </w:tc>
-        <w:tc>
-          <w:tcPr>
-            <w:tcW w:w="4215" w:type="dxa"/>
+              <w:jc w:val="center"/>
+              <w:textAlignment w:val="baseline"/>
+              <w:rPr>
+                <w:rFonts w:eastAsia="Times New Roman" w:cs="Times New Roman"/>
+                <w:sz w:val="24"/>
+                <w:szCs w:val="24"/>
+              </w:rPr>
+            </w:pPr>
+            <w:r>
+              <w:rPr>
+                <w:rFonts w:eastAsia="Times New Roman" w:cs="Times New Roman"/>
+                <w:sz w:val="24"/>
+                <w:szCs w:val="24"/>
+              </w:rPr>
+              <w:t>-</w:t>
+            </w:r>
+          </w:p>
+        </w:tc>
+        <w:tc>
+          <w:tcPr>
+            <w:tcW w:w="4245" w:type="dxa"/>
             <w:tcBorders>
               <w:top w:val="single" w:sz="6" w:space="0" w:color="000000"/>
               <w:left w:val="single" w:sz="6" w:space="0" w:color="000000"/>
@@ -6628,11 +6771,19 @@
               <w:spacing w:after="0" w:line="240" w:lineRule="auto"/>
               <w:textAlignment w:val="baseline"/>
               <w:rPr>
-                <w:rFonts w:ascii="Times New Roman" w:eastAsia="Times New Roman" w:hAnsi="Times New Roman" w:cs="Times New Roman"/>
-                <w:sz w:val="24"/>
-                <w:szCs w:val="24"/>
-              </w:rPr>
-            </w:pPr>
+                <w:rFonts w:eastAsia="Times New Roman" w:cs="Times New Roman"/>
+                <w:sz w:val="24"/>
+                <w:szCs w:val="24"/>
+              </w:rPr>
+            </w:pPr>
+            <w:r>
+              <w:rPr>
+                <w:rFonts w:eastAsia="Times New Roman" w:cs="Times New Roman"/>
+                <w:sz w:val="24"/>
+                <w:szCs w:val="24"/>
+              </w:rPr>
+              <w:t>Todos</w:t>
+            </w:r>
           </w:p>
         </w:tc>
         <w:tc>
@@ -6651,11 +6802,19 @@
               <w:spacing w:after="0" w:line="240" w:lineRule="auto"/>
               <w:textAlignment w:val="baseline"/>
               <w:rPr>
-                <w:rFonts w:ascii="Times New Roman" w:eastAsia="Times New Roman" w:hAnsi="Times New Roman" w:cs="Times New Roman"/>
-                <w:sz w:val="24"/>
-                <w:szCs w:val="24"/>
-              </w:rPr>
-            </w:pPr>
+                <w:rFonts w:eastAsia="Times New Roman" w:cs="Times New Roman"/>
+                <w:sz w:val="24"/>
+                <w:szCs w:val="24"/>
+              </w:rPr>
+            </w:pPr>
+            <w:r>
+              <w:rPr>
+                <w:rFonts w:eastAsia="Times New Roman" w:cs="Times New Roman"/>
+                <w:sz w:val="24"/>
+                <w:szCs w:val="24"/>
+              </w:rPr>
+              <w:t>13/10/2024</w:t>
+            </w:r>
           </w:p>
         </w:tc>
         <w:tc>
@@ -6674,16 +6833,24 @@
               <w:spacing w:after="0" w:line="240" w:lineRule="auto"/>
               <w:textAlignment w:val="baseline"/>
               <w:rPr>
-                <w:rFonts w:ascii="Times New Roman" w:eastAsia="Times New Roman" w:hAnsi="Times New Roman" w:cs="Times New Roman"/>
-                <w:sz w:val="24"/>
-                <w:szCs w:val="24"/>
-              </w:rPr>
-            </w:pPr>
-          </w:p>
-        </w:tc>
-        <w:tc>
-          <w:tcPr>
-            <w:tcW w:w="4215" w:type="dxa"/>
+                <w:rFonts w:eastAsia="Times New Roman" w:cs="Times New Roman"/>
+                <w:sz w:val="24"/>
+                <w:szCs w:val="24"/>
+              </w:rPr>
+            </w:pPr>
+            <w:r>
+              <w:rPr>
+                <w:rFonts w:eastAsia="Times New Roman" w:cs="Times New Roman"/>
+                <w:sz w:val="24"/>
+                <w:szCs w:val="24"/>
+              </w:rPr>
+              <w:t>15/10/2024</w:t>
+            </w:r>
+          </w:p>
+        </w:tc>
+        <w:tc>
+          <w:tcPr>
+            <w:tcW w:w="4245" w:type="dxa"/>
             <w:tcBorders>
               <w:top w:val="single" w:sz="6" w:space="0" w:color="000000"/>
               <w:left w:val="single" w:sz="6" w:space="0" w:color="000000"/>
@@ -6735,7 +6902,39 @@
               <w:rPr>
                 <w:rFonts w:eastAsia="Times New Roman" w:cs="Times New Roman"/>
               </w:rPr>
-              <w:t>Programação Circuitos Lógicos </w:t>
+              <w:t>Montagem</w:t>
+            </w:r>
+            <w:r>
+              <w:rPr>
+                <w:rFonts w:eastAsia="Times New Roman" w:cs="Times New Roman"/>
+              </w:rPr>
+              <w:t xml:space="preserve"> Circuitos </w:t>
+            </w:r>
+            <w:r>
+              <w:rPr>
+                <w:rFonts w:eastAsia="Times New Roman" w:cs="Times New Roman"/>
+              </w:rPr>
+              <w:t>entradas / saídas (</w:t>
+            </w:r>
+            <w:proofErr w:type="spellStart"/>
+            <w:r>
+              <w:rPr>
+                <w:rFonts w:eastAsia="Times New Roman" w:cs="Times New Roman"/>
+              </w:rPr>
+              <w:t>IoT</w:t>
+            </w:r>
+            <w:proofErr w:type="spellEnd"/>
+            <w:r>
+              <w:rPr>
+                <w:rFonts w:eastAsia="Times New Roman" w:cs="Times New Roman"/>
+              </w:rPr>
+              <w:t>)</w:t>
+            </w:r>
+            <w:r>
+              <w:rPr>
+                <w:rFonts w:eastAsia="Times New Roman" w:cs="Times New Roman"/>
+              </w:rPr>
+              <w:t> </w:t>
             </w:r>
           </w:p>
         </w:tc>
@@ -6755,11 +6954,19 @@
               <w:spacing w:after="0" w:line="240" w:lineRule="auto"/>
               <w:textAlignment w:val="baseline"/>
               <w:rPr>
-                <w:rFonts w:ascii="Times New Roman" w:eastAsia="Times New Roman" w:hAnsi="Times New Roman" w:cs="Times New Roman"/>
-                <w:sz w:val="24"/>
-                <w:szCs w:val="24"/>
-              </w:rPr>
-            </w:pPr>
+                <w:rFonts w:eastAsia="Times New Roman" w:cs="Times New Roman"/>
+                <w:sz w:val="24"/>
+                <w:szCs w:val="24"/>
+              </w:rPr>
+            </w:pPr>
+            <w:r>
+              <w:rPr>
+                <w:rFonts w:eastAsia="Times New Roman" w:cs="Times New Roman"/>
+                <w:sz w:val="24"/>
+                <w:szCs w:val="24"/>
+              </w:rPr>
+              <w:t>Pedro</w:t>
+            </w:r>
           </w:p>
         </w:tc>
         <w:tc>
@@ -6778,11 +6985,51 @@
               <w:spacing w:after="0" w:line="240" w:lineRule="auto"/>
               <w:textAlignment w:val="baseline"/>
               <w:rPr>
-                <w:rFonts w:ascii="Times New Roman" w:eastAsia="Times New Roman" w:hAnsi="Times New Roman" w:cs="Times New Roman"/>
-                <w:sz w:val="24"/>
-                <w:szCs w:val="24"/>
-              </w:rPr>
-            </w:pPr>
+                <w:rFonts w:eastAsia="Times New Roman" w:cs="Times New Roman"/>
+                <w:sz w:val="24"/>
+                <w:szCs w:val="24"/>
+              </w:rPr>
+            </w:pPr>
+            <w:r>
+              <w:rPr>
+                <w:rFonts w:eastAsia="Times New Roman" w:cs="Times New Roman"/>
+                <w:sz w:val="24"/>
+                <w:szCs w:val="24"/>
+              </w:rPr>
+              <w:t>0</w:t>
+            </w:r>
+            <w:r>
+              <w:rPr>
+                <w:rFonts w:eastAsia="Times New Roman" w:cs="Times New Roman"/>
+                <w:sz w:val="24"/>
+                <w:szCs w:val="24"/>
+              </w:rPr>
+              <w:t>4</w:t>
+            </w:r>
+            <w:r>
+              <w:rPr>
+                <w:rFonts w:eastAsia="Times New Roman" w:cs="Times New Roman"/>
+                <w:sz w:val="24"/>
+                <w:szCs w:val="24"/>
+              </w:rPr>
+              <w:t>/</w:t>
+            </w:r>
+            <w:r>
+              <w:rPr>
+                <w:rFonts w:eastAsia="Times New Roman" w:cs="Times New Roman"/>
+                <w:sz w:val="24"/>
+                <w:szCs w:val="24"/>
+              </w:rPr>
+              <w:t>09</w:t>
+            </w:r>
+            <w:r>
+              <w:rPr>
+                <w:rFonts w:eastAsia="Times New Roman" w:cs="Times New Roman"/>
+                <w:sz w:val="24"/>
+                <w:szCs w:val="24"/>
+              </w:rPr>
+              <w:t>/2024</w:t>
+            </w:r>
           </w:p>
         </w:tc>
         <w:tc>
@@ -6801,16 +7048,24 @@
               <w:spacing w:after="0" w:line="240" w:lineRule="auto"/>
               <w:textAlignment w:val="baseline"/>
               <w:rPr>
-                <w:rFonts w:ascii="Times New Roman" w:eastAsia="Times New Roman" w:hAnsi="Times New Roman" w:cs="Times New Roman"/>
-                <w:sz w:val="24"/>
-                <w:szCs w:val="24"/>
-              </w:rPr>
-            </w:pPr>
-          </w:p>
-        </w:tc>
-        <w:tc>
-          <w:tcPr>
-            <w:tcW w:w="4215" w:type="dxa"/>
+                <w:rFonts w:eastAsia="Times New Roman" w:cs="Times New Roman"/>
+                <w:sz w:val="24"/>
+                <w:szCs w:val="24"/>
+              </w:rPr>
+            </w:pPr>
+            <w:r>
+              <w:rPr>
+                <w:rFonts w:eastAsia="Times New Roman" w:cs="Times New Roman"/>
+                <w:sz w:val="24"/>
+                <w:szCs w:val="24"/>
+              </w:rPr>
+              <w:t>20/10/2024</w:t>
+            </w:r>
+          </w:p>
+        </w:tc>
+        <w:tc>
+          <w:tcPr>
+            <w:tcW w:w="4245" w:type="dxa"/>
             <w:tcBorders>
               <w:top w:val="single" w:sz="6" w:space="0" w:color="000000"/>
               <w:left w:val="single" w:sz="6" w:space="0" w:color="000000"/>
@@ -6846,23 +7101,34 @@
               <w:right w:val="single" w:sz="6" w:space="0" w:color="000000"/>
             </w:tcBorders>
             <w:shd w:val="clear" w:color="auto" w:fill="auto"/>
-            <w:hideMark/>
-          </w:tcPr>
-          <w:p>
-            <w:pPr>
-              <w:spacing w:after="0" w:line="240" w:lineRule="auto"/>
-              <w:textAlignment w:val="baseline"/>
-              <w:rPr>
-                <w:rFonts w:ascii="Times New Roman" w:eastAsia="Times New Roman" w:hAnsi="Times New Roman" w:cs="Times New Roman"/>
-                <w:sz w:val="24"/>
-                <w:szCs w:val="24"/>
-              </w:rPr>
-            </w:pPr>
-            <w:r>
-              <w:rPr>
-                <w:rFonts w:eastAsia="Times New Roman" w:cs="Times New Roman"/>
-              </w:rPr>
-              <w:t>Aplicação Mobile </w:t>
+          </w:tcPr>
+          <w:p>
+            <w:pPr>
+              <w:spacing w:after="0" w:line="240" w:lineRule="auto"/>
+              <w:textAlignment w:val="baseline"/>
+              <w:rPr>
+                <w:rFonts w:eastAsia="Times New Roman" w:cs="Times New Roman"/>
+              </w:rPr>
+            </w:pPr>
+            <w:r>
+              <w:rPr>
+                <w:rFonts w:eastAsia="Times New Roman" w:cs="Times New Roman"/>
+              </w:rPr>
+              <w:t>Comunicação com API (</w:t>
+            </w:r>
+            <w:proofErr w:type="spellStart"/>
+            <w:r>
+              <w:rPr>
+                <w:rFonts w:eastAsia="Times New Roman" w:cs="Times New Roman"/>
+              </w:rPr>
+              <w:t>Thingspeak</w:t>
+            </w:r>
+            <w:proofErr w:type="spellEnd"/>
+            <w:r>
+              <w:rPr>
+                <w:rFonts w:eastAsia="Times New Roman" w:cs="Times New Roman"/>
+              </w:rPr>
+              <w:t xml:space="preserve">) </w:t>
             </w:r>
           </w:p>
         </w:tc>
@@ -6882,11 +7148,20 @@
               <w:spacing w:after="0" w:line="240" w:lineRule="auto"/>
               <w:textAlignment w:val="baseline"/>
               <w:rPr>
-                <w:rFonts w:ascii="Times New Roman" w:eastAsia="Times New Roman" w:hAnsi="Times New Roman" w:cs="Times New Roman"/>
-                <w:sz w:val="24"/>
-                <w:szCs w:val="24"/>
-              </w:rPr>
-            </w:pPr>
+                <w:rFonts w:eastAsia="Times New Roman" w:cs="Times New Roman"/>
+                <w:color w:val="FF0000"/>
+                <w:sz w:val="24"/>
+                <w:szCs w:val="24"/>
+              </w:rPr>
+            </w:pPr>
+            <w:r>
+              <w:rPr>
+                <w:rFonts w:eastAsia="Times New Roman" w:cs="Times New Roman"/>
+                <w:sz w:val="24"/>
+                <w:szCs w:val="24"/>
+              </w:rPr>
+              <w:t>Pedro</w:t>
+            </w:r>
           </w:p>
         </w:tc>
         <w:tc>
@@ -6905,7 +7180,7 @@
               <w:spacing w:after="0" w:line="240" w:lineRule="auto"/>
               <w:textAlignment w:val="baseline"/>
               <w:rPr>
-                <w:rFonts w:ascii="Times New Roman" w:eastAsia="Times New Roman" w:hAnsi="Times New Roman" w:cs="Times New Roman"/>
+                <w:rFonts w:eastAsia="Times New Roman" w:cs="Times New Roman"/>
                 <w:sz w:val="24"/>
                 <w:szCs w:val="24"/>
               </w:rPr>
@@ -6928,16 +7203,16 @@
               <w:spacing w:after="0" w:line="240" w:lineRule="auto"/>
               <w:textAlignment w:val="baseline"/>
               <w:rPr>
-                <w:rFonts w:ascii="Times New Roman" w:eastAsia="Times New Roman" w:hAnsi="Times New Roman" w:cs="Times New Roman"/>
-                <w:sz w:val="24"/>
-                <w:szCs w:val="24"/>
-              </w:rPr>
-            </w:pPr>
-          </w:p>
-        </w:tc>
-        <w:tc>
-          <w:tcPr>
-            <w:tcW w:w="4215" w:type="dxa"/>
+                <w:rFonts w:eastAsia="Times New Roman" w:cs="Times New Roman"/>
+                <w:sz w:val="24"/>
+                <w:szCs w:val="24"/>
+              </w:rPr>
+            </w:pPr>
+          </w:p>
+        </w:tc>
+        <w:tc>
+          <w:tcPr>
+            <w:tcW w:w="4245" w:type="dxa"/>
             <w:tcBorders>
               <w:top w:val="single" w:sz="6" w:space="0" w:color="000000"/>
               <w:left w:val="single" w:sz="6" w:space="0" w:color="000000"/>
@@ -6989,7 +7264,27 @@
               <w:rPr>
                 <w:rFonts w:eastAsia="Times New Roman" w:cs="Times New Roman"/>
               </w:rPr>
-              <w:t>Integração em C </w:t>
+              <w:t>Desenvolvimento software controle (</w:t>
+            </w:r>
+            <w:proofErr w:type="spellStart"/>
+            <w:r>
+              <w:rPr>
+                <w:rFonts w:eastAsia="Times New Roman" w:cs="Times New Roman"/>
+              </w:rPr>
+              <w:t>IoT</w:t>
+            </w:r>
+            <w:proofErr w:type="spellEnd"/>
+            <w:r>
+              <w:rPr>
+                <w:rFonts w:eastAsia="Times New Roman" w:cs="Times New Roman"/>
+              </w:rPr>
+              <w:t>)</w:t>
+            </w:r>
+            <w:r>
+              <w:rPr>
+                <w:rFonts w:eastAsia="Times New Roman" w:cs="Times New Roman"/>
+              </w:rPr>
+              <w:t> </w:t>
             </w:r>
           </w:p>
         </w:tc>
@@ -7009,11 +7304,41 @@
               <w:spacing w:after="0" w:line="240" w:lineRule="auto"/>
               <w:textAlignment w:val="baseline"/>
               <w:rPr>
-                <w:rFonts w:ascii="Times New Roman" w:eastAsia="Times New Roman" w:hAnsi="Times New Roman" w:cs="Times New Roman"/>
-                <w:sz w:val="24"/>
-                <w:szCs w:val="24"/>
-              </w:rPr>
-            </w:pPr>
+                <w:rFonts w:eastAsia="Times New Roman" w:cs="Times New Roman"/>
+                <w:color w:val="FF0000"/>
+                <w:sz w:val="24"/>
+                <w:szCs w:val="24"/>
+              </w:rPr>
+            </w:pPr>
+            <w:proofErr w:type="gramStart"/>
+            <w:r>
+              <w:rPr>
+                <w:rFonts w:eastAsia="Times New Roman" w:cs="Times New Roman"/>
+                <w:color w:val="FF0000"/>
+                <w:sz w:val="24"/>
+                <w:szCs w:val="24"/>
+              </w:rPr>
+              <w:t>Pedro</w:t>
+            </w:r>
+            <w:r>
+              <w:rPr>
+                <w:rFonts w:eastAsia="Times New Roman" w:cs="Times New Roman"/>
+                <w:color w:val="FF0000"/>
+                <w:sz w:val="24"/>
+                <w:szCs w:val="24"/>
+              </w:rPr>
+              <w:t xml:space="preserve"> ,</w:t>
+            </w:r>
+            <w:proofErr w:type="gramEnd"/>
+            <w:r>
+              <w:rPr>
+                <w:rFonts w:eastAsia="Times New Roman" w:cs="Times New Roman"/>
+                <w:color w:val="FF0000"/>
+                <w:sz w:val="24"/>
+                <w:szCs w:val="24"/>
+              </w:rPr>
+              <w:t xml:space="preserve"> ?????</w:t>
+            </w:r>
           </w:p>
         </w:tc>
         <w:tc>
@@ -7032,11 +7357,51 @@
               <w:spacing w:after="0" w:line="240" w:lineRule="auto"/>
               <w:textAlignment w:val="baseline"/>
               <w:rPr>
-                <w:rFonts w:ascii="Times New Roman" w:eastAsia="Times New Roman" w:hAnsi="Times New Roman" w:cs="Times New Roman"/>
-                <w:sz w:val="24"/>
-                <w:szCs w:val="24"/>
-              </w:rPr>
-            </w:pPr>
+                <w:rFonts w:eastAsia="Times New Roman" w:cs="Times New Roman"/>
+                <w:sz w:val="24"/>
+                <w:szCs w:val="24"/>
+              </w:rPr>
+            </w:pPr>
+            <w:r>
+              <w:rPr>
+                <w:rFonts w:eastAsia="Times New Roman" w:cs="Times New Roman"/>
+                <w:sz w:val="24"/>
+                <w:szCs w:val="24"/>
+              </w:rPr>
+              <w:t>0</w:t>
+            </w:r>
+            <w:r>
+              <w:rPr>
+                <w:rFonts w:eastAsia="Times New Roman" w:cs="Times New Roman"/>
+                <w:sz w:val="24"/>
+                <w:szCs w:val="24"/>
+              </w:rPr>
+              <w:t>4</w:t>
+            </w:r>
+            <w:r>
+              <w:rPr>
+                <w:rFonts w:eastAsia="Times New Roman" w:cs="Times New Roman"/>
+                <w:sz w:val="24"/>
+                <w:szCs w:val="24"/>
+              </w:rPr>
+              <w:t>/</w:t>
+            </w:r>
+            <w:r>
+              <w:rPr>
+                <w:rFonts w:eastAsia="Times New Roman" w:cs="Times New Roman"/>
+                <w:sz w:val="24"/>
+                <w:szCs w:val="24"/>
+              </w:rPr>
+              <w:t>09</w:t>
+            </w:r>
+            <w:r>
+              <w:rPr>
+                <w:rFonts w:eastAsia="Times New Roman" w:cs="Times New Roman"/>
+                <w:sz w:val="24"/>
+                <w:szCs w:val="24"/>
+              </w:rPr>
+              <w:t>/2024</w:t>
+            </w:r>
           </w:p>
         </w:tc>
         <w:tc>
@@ -7055,16 +7420,24 @@
               <w:spacing w:after="0" w:line="240" w:lineRule="auto"/>
               <w:textAlignment w:val="baseline"/>
               <w:rPr>
-                <w:rFonts w:ascii="Times New Roman" w:eastAsia="Times New Roman" w:hAnsi="Times New Roman" w:cs="Times New Roman"/>
-                <w:sz w:val="24"/>
-                <w:szCs w:val="24"/>
-              </w:rPr>
-            </w:pPr>
-          </w:p>
-        </w:tc>
-        <w:tc>
-          <w:tcPr>
-            <w:tcW w:w="4215" w:type="dxa"/>
+                <w:rFonts w:eastAsia="Times New Roman" w:cs="Times New Roman"/>
+                <w:sz w:val="24"/>
+                <w:szCs w:val="24"/>
+              </w:rPr>
+            </w:pPr>
+            <w:r>
+              <w:rPr>
+                <w:rFonts w:eastAsia="Times New Roman" w:cs="Times New Roman"/>
+                <w:sz w:val="24"/>
+                <w:szCs w:val="24"/>
+              </w:rPr>
+              <w:t>20/10/2024</w:t>
+            </w:r>
+          </w:p>
+        </w:tc>
+        <w:tc>
+          <w:tcPr>
+            <w:tcW w:w="4245" w:type="dxa"/>
             <w:tcBorders>
               <w:top w:val="single" w:sz="6" w:space="0" w:color="000000"/>
               <w:left w:val="single" w:sz="6" w:space="0" w:color="000000"/>
@@ -7116,7 +7489,13 @@
               <w:rPr>
                 <w:rFonts w:eastAsia="Times New Roman" w:cs="Times New Roman"/>
               </w:rPr>
-              <w:t>Continuidade no desenvolvimento dos softwares do projeto e refinamentos sucessivos </w:t>
+              <w:t>Aplicação Mobile </w:t>
+            </w:r>
+            <w:r>
+              <w:rPr>
+                <w:rFonts w:eastAsia="Times New Roman" w:cs="Times New Roman"/>
+              </w:rPr>
+              <w:t>(interface e acesso banco dados)</w:t>
             </w:r>
           </w:p>
         </w:tc>
@@ -7130,18 +7509,46 @@
               <w:right w:val="single" w:sz="6" w:space="0" w:color="000000"/>
             </w:tcBorders>
             <w:shd w:val="clear" w:color="auto" w:fill="auto"/>
-            <w:vAlign w:val="center"/>
-          </w:tcPr>
-          <w:p>
-            <w:pPr>
-              <w:spacing w:after="0" w:line="240" w:lineRule="auto"/>
-              <w:textAlignment w:val="baseline"/>
-              <w:rPr>
-                <w:rFonts w:ascii="Times New Roman" w:eastAsia="Times New Roman" w:hAnsi="Times New Roman" w:cs="Times New Roman"/>
-                <w:sz w:val="24"/>
-                <w:szCs w:val="24"/>
-              </w:rPr>
-            </w:pPr>
+          </w:tcPr>
+          <w:p>
+            <w:pPr>
+              <w:spacing w:after="0" w:line="240" w:lineRule="auto"/>
+              <w:textAlignment w:val="baseline"/>
+              <w:rPr>
+                <w:rFonts w:eastAsia="Times New Roman" w:cs="Times New Roman"/>
+                <w:sz w:val="24"/>
+                <w:szCs w:val="24"/>
+              </w:rPr>
+            </w:pPr>
+            <w:proofErr w:type="gramStart"/>
+            <w:r>
+              <w:rPr>
+                <w:rFonts w:eastAsia="Times New Roman" w:cs="Times New Roman"/>
+                <w:color w:val="FF0000"/>
+                <w:sz w:val="24"/>
+                <w:szCs w:val="24"/>
+              </w:rPr>
+              <w:t>Pedro</w:t>
+            </w:r>
+            <w:r>
+              <w:rPr>
+                <w:rFonts w:eastAsia="Times New Roman" w:cs="Times New Roman"/>
+                <w:color w:val="FF0000"/>
+                <w:sz w:val="24"/>
+                <w:szCs w:val="24"/>
+              </w:rPr>
+              <w:t xml:space="preserve"> ,</w:t>
+            </w:r>
+            <w:proofErr w:type="gramEnd"/>
+            <w:r>
+              <w:rPr>
+                <w:rFonts w:eastAsia="Times New Roman" w:cs="Times New Roman"/>
+                <w:color w:val="FF0000"/>
+                <w:sz w:val="24"/>
+                <w:szCs w:val="24"/>
+              </w:rPr>
+              <w:t xml:space="preserve"> ?????</w:t>
+            </w:r>
           </w:p>
         </w:tc>
         <w:tc>
@@ -7160,11 +7567,51 @@
               <w:spacing w:after="0" w:line="240" w:lineRule="auto"/>
               <w:textAlignment w:val="baseline"/>
               <w:rPr>
-                <w:rFonts w:ascii="Times New Roman" w:eastAsia="Times New Roman" w:hAnsi="Times New Roman" w:cs="Times New Roman"/>
-                <w:sz w:val="24"/>
-                <w:szCs w:val="24"/>
-              </w:rPr>
-            </w:pPr>
+                <w:rFonts w:eastAsia="Times New Roman" w:cs="Times New Roman"/>
+                <w:sz w:val="24"/>
+                <w:szCs w:val="24"/>
+              </w:rPr>
+            </w:pPr>
+            <w:r>
+              <w:rPr>
+                <w:rFonts w:eastAsia="Times New Roman" w:cs="Times New Roman"/>
+                <w:sz w:val="24"/>
+                <w:szCs w:val="24"/>
+              </w:rPr>
+              <w:t>0</w:t>
+            </w:r>
+            <w:r>
+              <w:rPr>
+                <w:rFonts w:eastAsia="Times New Roman" w:cs="Times New Roman"/>
+                <w:sz w:val="24"/>
+                <w:szCs w:val="24"/>
+              </w:rPr>
+              <w:t>4</w:t>
+            </w:r>
+            <w:r>
+              <w:rPr>
+                <w:rFonts w:eastAsia="Times New Roman" w:cs="Times New Roman"/>
+                <w:sz w:val="24"/>
+                <w:szCs w:val="24"/>
+              </w:rPr>
+              <w:t>/</w:t>
+            </w:r>
+            <w:r>
+              <w:rPr>
+                <w:rFonts w:eastAsia="Times New Roman" w:cs="Times New Roman"/>
+                <w:sz w:val="24"/>
+                <w:szCs w:val="24"/>
+              </w:rPr>
+              <w:t>09</w:t>
+            </w:r>
+            <w:r>
+              <w:rPr>
+                <w:rFonts w:eastAsia="Times New Roman" w:cs="Times New Roman"/>
+                <w:sz w:val="24"/>
+                <w:szCs w:val="24"/>
+              </w:rPr>
+              <w:t>/2024</w:t>
+            </w:r>
           </w:p>
         </w:tc>
         <w:tc>
@@ -7183,6 +7630,37 @@
               <w:spacing w:after="0" w:line="240" w:lineRule="auto"/>
               <w:textAlignment w:val="baseline"/>
               <w:rPr>
+                <w:rFonts w:eastAsia="Times New Roman" w:cs="Times New Roman"/>
+                <w:sz w:val="24"/>
+                <w:szCs w:val="24"/>
+              </w:rPr>
+            </w:pPr>
+            <w:r>
+              <w:rPr>
+                <w:rFonts w:eastAsia="Times New Roman" w:cs="Times New Roman"/>
+                <w:sz w:val="24"/>
+                <w:szCs w:val="24"/>
+              </w:rPr>
+              <w:t>20/10/2024</w:t>
+            </w:r>
+          </w:p>
+        </w:tc>
+        <w:tc>
+          <w:tcPr>
+            <w:tcW w:w="4245" w:type="dxa"/>
+            <w:tcBorders>
+              <w:top w:val="single" w:sz="6" w:space="0" w:color="000000"/>
+              <w:left w:val="single" w:sz="6" w:space="0" w:color="000000"/>
+              <w:bottom w:val="single" w:sz="6" w:space="0" w:color="000000"/>
+              <w:right w:val="single" w:sz="12" w:space="0" w:color="000000"/>
+            </w:tcBorders>
+            <w:shd w:val="clear" w:color="auto" w:fill="auto"/>
+          </w:tcPr>
+          <w:p>
+            <w:pPr>
+              <w:spacing w:after="0" w:line="240" w:lineRule="auto"/>
+              <w:textAlignment w:val="baseline"/>
+              <w:rPr>
                 <w:rFonts w:ascii="Times New Roman" w:eastAsia="Times New Roman" w:hAnsi="Times New Roman" w:cs="Times New Roman"/>
                 <w:sz w:val="24"/>
                 <w:szCs w:val="24"/>
@@ -7190,9 +7668,191 @@
             </w:pPr>
           </w:p>
         </w:tc>
-        <w:tc>
-          <w:tcPr>
-            <w:tcW w:w="4215" w:type="dxa"/>
+      </w:tr>
+      <w:tr>
+        <w:trPr>
+          <w:trHeight w:val="300"/>
+        </w:trPr>
+        <w:tc>
+          <w:tcPr>
+            <w:tcW w:w="4380" w:type="dxa"/>
+            <w:tcBorders>
+              <w:top w:val="single" w:sz="6" w:space="0" w:color="000000"/>
+              <w:left w:val="single" w:sz="12" w:space="0" w:color="000000"/>
+              <w:bottom w:val="single" w:sz="6" w:space="0" w:color="000000"/>
+              <w:right w:val="single" w:sz="6" w:space="0" w:color="000000"/>
+            </w:tcBorders>
+            <w:shd w:val="clear" w:color="auto" w:fill="auto"/>
+            <w:hideMark/>
+          </w:tcPr>
+          <w:p>
+            <w:pPr>
+              <w:spacing w:after="0" w:line="240" w:lineRule="auto"/>
+              <w:textAlignment w:val="baseline"/>
+              <w:rPr>
+                <w:rFonts w:ascii="Times New Roman" w:eastAsia="Times New Roman" w:hAnsi="Times New Roman" w:cs="Times New Roman"/>
+                <w:sz w:val="24"/>
+                <w:szCs w:val="24"/>
+              </w:rPr>
+            </w:pPr>
+            <w:r>
+              <w:rPr>
+                <w:rFonts w:eastAsia="Times New Roman" w:cs="Times New Roman"/>
+              </w:rPr>
+              <w:t>Continuidade no desenvolvimento dos softwares do projeto e refinamentos sucessivos </w:t>
+            </w:r>
+          </w:p>
+        </w:tc>
+        <w:tc>
+          <w:tcPr>
+            <w:tcW w:w="2820" w:type="dxa"/>
+            <w:tcBorders>
+              <w:top w:val="single" w:sz="6" w:space="0" w:color="000000"/>
+              <w:left w:val="single" w:sz="6" w:space="0" w:color="000000"/>
+              <w:bottom w:val="single" w:sz="6" w:space="0" w:color="000000"/>
+              <w:right w:val="single" w:sz="6" w:space="0" w:color="000000"/>
+            </w:tcBorders>
+            <w:shd w:val="clear" w:color="auto" w:fill="auto"/>
+            <w:vAlign w:val="center"/>
+          </w:tcPr>
+          <w:p>
+            <w:pPr>
+              <w:spacing w:after="0" w:line="240" w:lineRule="auto"/>
+              <w:textAlignment w:val="baseline"/>
+              <w:rPr>
+                <w:rFonts w:eastAsia="Times New Roman" w:cs="Times New Roman"/>
+                <w:sz w:val="24"/>
+                <w:szCs w:val="24"/>
+              </w:rPr>
+            </w:pPr>
+            <w:proofErr w:type="gramStart"/>
+            <w:r>
+              <w:rPr>
+                <w:rFonts w:eastAsia="Times New Roman" w:cs="Times New Roman"/>
+                <w:color w:val="FF0000"/>
+                <w:sz w:val="24"/>
+                <w:szCs w:val="24"/>
+              </w:rPr>
+              <w:t>Pedro</w:t>
+            </w:r>
+            <w:r>
+              <w:rPr>
+                <w:rFonts w:eastAsia="Times New Roman" w:cs="Times New Roman"/>
+                <w:color w:val="FF0000"/>
+                <w:sz w:val="24"/>
+                <w:szCs w:val="24"/>
+              </w:rPr>
+              <w:t xml:space="preserve"> ,</w:t>
+            </w:r>
+            <w:proofErr w:type="gramEnd"/>
+            <w:r>
+              <w:rPr>
+                <w:rFonts w:eastAsia="Times New Roman" w:cs="Times New Roman"/>
+                <w:color w:val="FF0000"/>
+                <w:sz w:val="24"/>
+                <w:szCs w:val="24"/>
+              </w:rPr>
+              <w:t xml:space="preserve"> ?????</w:t>
+            </w:r>
+          </w:p>
+        </w:tc>
+        <w:tc>
+          <w:tcPr>
+            <w:tcW w:w="1620" w:type="dxa"/>
+            <w:tcBorders>
+              <w:top w:val="single" w:sz="6" w:space="0" w:color="000000"/>
+              <w:left w:val="single" w:sz="6" w:space="0" w:color="000000"/>
+              <w:bottom w:val="single" w:sz="6" w:space="0" w:color="000000"/>
+              <w:right w:val="single" w:sz="6" w:space="0" w:color="000000"/>
+            </w:tcBorders>
+            <w:shd w:val="clear" w:color="auto" w:fill="auto"/>
+          </w:tcPr>
+          <w:p>
+            <w:pPr>
+              <w:spacing w:after="0" w:line="240" w:lineRule="auto"/>
+              <w:textAlignment w:val="baseline"/>
+              <w:rPr>
+                <w:rFonts w:eastAsia="Times New Roman" w:cs="Times New Roman"/>
+                <w:sz w:val="24"/>
+                <w:szCs w:val="24"/>
+              </w:rPr>
+            </w:pPr>
+            <w:r>
+              <w:rPr>
+                <w:rFonts w:eastAsia="Times New Roman" w:cs="Times New Roman"/>
+                <w:sz w:val="24"/>
+                <w:szCs w:val="24"/>
+              </w:rPr>
+              <w:t>0</w:t>
+            </w:r>
+            <w:r>
+              <w:rPr>
+                <w:rFonts w:eastAsia="Times New Roman" w:cs="Times New Roman"/>
+                <w:sz w:val="24"/>
+                <w:szCs w:val="24"/>
+              </w:rPr>
+              <w:t>4</w:t>
+            </w:r>
+            <w:r>
+              <w:rPr>
+                <w:rFonts w:eastAsia="Times New Roman" w:cs="Times New Roman"/>
+                <w:sz w:val="24"/>
+                <w:szCs w:val="24"/>
+              </w:rPr>
+              <w:t>/</w:t>
+            </w:r>
+            <w:r>
+              <w:rPr>
+                <w:rFonts w:eastAsia="Times New Roman" w:cs="Times New Roman"/>
+                <w:sz w:val="24"/>
+                <w:szCs w:val="24"/>
+              </w:rPr>
+              <w:t>09</w:t>
+            </w:r>
+            <w:r>
+              <w:rPr>
+                <w:rFonts w:eastAsia="Times New Roman" w:cs="Times New Roman"/>
+                <w:sz w:val="24"/>
+                <w:szCs w:val="24"/>
+              </w:rPr>
+              <w:t>/2024</w:t>
+            </w:r>
+          </w:p>
+        </w:tc>
+        <w:tc>
+          <w:tcPr>
+            <w:tcW w:w="1575" w:type="dxa"/>
+            <w:tcBorders>
+              <w:top w:val="single" w:sz="6" w:space="0" w:color="000000"/>
+              <w:left w:val="single" w:sz="6" w:space="0" w:color="000000"/>
+              <w:bottom w:val="single" w:sz="6" w:space="0" w:color="000000"/>
+              <w:right w:val="single" w:sz="6" w:space="0" w:color="000000"/>
+            </w:tcBorders>
+            <w:shd w:val="clear" w:color="auto" w:fill="auto"/>
+          </w:tcPr>
+          <w:p>
+            <w:pPr>
+              <w:spacing w:after="0" w:line="240" w:lineRule="auto"/>
+              <w:textAlignment w:val="baseline"/>
+              <w:rPr>
+                <w:rFonts w:eastAsia="Times New Roman" w:cs="Times New Roman"/>
+                <w:sz w:val="24"/>
+                <w:szCs w:val="24"/>
+              </w:rPr>
+            </w:pPr>
+            <w:r>
+              <w:rPr>
+                <w:rFonts w:eastAsia="Times New Roman" w:cs="Times New Roman"/>
+                <w:sz w:val="24"/>
+                <w:szCs w:val="24"/>
+              </w:rPr>
+              <w:t>20/10/2024</w:t>
+            </w:r>
+          </w:p>
+        </w:tc>
+        <w:tc>
+          <w:tcPr>
+            <w:tcW w:w="4245" w:type="dxa"/>
             <w:tcBorders>
               <w:top w:val="single" w:sz="6" w:space="0" w:color="000000"/>
               <w:left w:val="single" w:sz="6" w:space="0" w:color="000000"/>
@@ -7483,7 +8143,7 @@
         <w:szCs w:val="20"/>
       </w:rPr>
       <w:drawing>
-        <wp:anchor distT="0" distB="0" distL="114300" distR="114300" simplePos="0" relativeHeight="251659264" behindDoc="0" locked="0" layoutInCell="1" allowOverlap="0">
+        <wp:anchor distT="0" distB="0" distL="114300" distR="114300" simplePos="0" relativeHeight="251659264" behindDoc="0" locked="0" layoutInCell="1" allowOverlap="0" wp14:anchorId="3CA576F0" wp14:editId="32D0A789">
           <wp:simplePos x="0" y="0"/>
           <wp:positionH relativeFrom="column">
             <wp:posOffset>13970</wp:posOffset>
@@ -7746,7 +8406,7 @@
     <w:lsdException w:name="Table Web 2" w:semiHidden="1" w:unhideWhenUsed="1"/>
     <w:lsdException w:name="Table Web 3" w:semiHidden="1" w:unhideWhenUsed="1"/>
     <w:lsdException w:name="Balloon Text" w:semiHidden="1" w:unhideWhenUsed="1"/>
-    <w:lsdException w:name="Table Grid" w:semiHidden="1" w:uiPriority="39" w:unhideWhenUsed="1"/>
+    <w:lsdException w:name="Table Grid" w:uiPriority="39"/>
     <w:lsdException w:name="Table Theme" w:semiHidden="1" w:unhideWhenUsed="1"/>
     <w:lsdException w:name="Placeholder Text" w:semiHidden="1"/>
     <w:lsdException w:name="No Spacing" w:uiPriority="1" w:qFormat="1"/>
@@ -9070,7 +9730,7 @@
 </file>
 
 <file path=customXml/itemProps6.xml><?xml version="1.0" encoding="utf-8"?>
-<ds:datastoreItem xmlns:ds="http://schemas.openxmlformats.org/officeDocument/2006/customXml" ds:itemID="{291FCB10-649A-4D6B-9B00-1B4E9A669DCC}">
+<ds:datastoreItem xmlns:ds="http://schemas.openxmlformats.org/officeDocument/2006/customXml" ds:itemID="{764FB702-93B7-40CA-83C9-7A5B4AE9F542}">
   <ds:schemaRefs>
     <ds:schemaRef ds:uri="http://schemas.openxmlformats.org/officeDocument/2006/bibliography"/>
   </ds:schemaRefs>

</xml_diff>